<commit_message>
TS 4.5, 4.6 Kramam Tamil 23/10/2021
</commit_message>
<xml_diff>
--- a/TS-Kramam/TS-4.5/TS 4.5 Tamil Krama Paatam Corrections.docx
+++ b/TS-Kramam/TS-4.5/TS 4.5 Tamil Krama Paatam Corrections.docx
@@ -374,151 +374,226 @@
                 <w:szCs w:val="40"/>
               </w:rPr>
             </w:pPr>
-            <w:proofErr w:type="spellStart"/>
-            <w:r>
-              <w:rPr>
-                <w:rFonts w:ascii="BRH Devanagari Extra" w:hAnsi="BRH Devanagari Extra" w:cs="BRH Devanagari Extra"/>
-                <w:color w:val="000000"/>
-                <w:sz w:val="40"/>
-                <w:szCs w:val="40"/>
-              </w:rPr>
-              <w:t>lÉÏsÉþaÉëÏuÉÉ</w:t>
-            </w:r>
-            <w:proofErr w:type="spellEnd"/>
-            <w:r>
-              <w:rPr>
-                <w:rFonts w:ascii="BRH Malayalam Extra" w:hAnsi="BRH Malayalam Extra" w:cs="BRH Devanagari Extra"/>
-                <w:color w:val="000000"/>
-                <w:sz w:val="30"/>
-                <w:szCs w:val="40"/>
-              </w:rPr>
-              <w:t>–</w:t>
-            </w:r>
-            <w:proofErr w:type="spellStart"/>
-            <w:r>
-              <w:rPr>
-                <w:rFonts w:ascii="BRH Devanagari Extra" w:hAnsi="BRH Devanagari Extra" w:cs="BRH Devanagari Extra"/>
-                <w:color w:val="000000"/>
-                <w:sz w:val="40"/>
-                <w:szCs w:val="40"/>
-              </w:rPr>
-              <w:t>rÉåÌiÉ</w:t>
-            </w:r>
-            <w:proofErr w:type="spellEnd"/>
-            <w:r>
-              <w:rPr>
-                <w:rFonts w:ascii="BRH Malayalam Extra" w:hAnsi="BRH Malayalam Extra" w:cs="BRH Devanagari Extra"/>
-                <w:color w:val="000000"/>
-                <w:sz w:val="30"/>
-                <w:szCs w:val="40"/>
-              </w:rPr>
-              <w:t>–</w:t>
-            </w:r>
-            <w:r>
-              <w:rPr>
-                <w:rFonts w:ascii="BRH Devanagari Extra" w:hAnsi="BRH Devanagari Extra" w:cs="BRH Devanagari Extra"/>
-                <w:color w:val="000000"/>
-                <w:sz w:val="40"/>
-                <w:szCs w:val="40"/>
+            <w:r>
+              <w:rPr>
+                <w:rFonts w:ascii="Latha" w:hAnsi="Latha" w:cs="Latha"/>
+                <w:sz w:val="28"/>
+                <w:szCs w:val="28"/>
+                <w:cs/>
+                <w:lang w:bidi="ta-IN"/>
+              </w:rPr>
+              <w:t>நீல</w:t>
+            </w:r>
+            <w:r>
+              <w:rPr>
+                <w:rFonts w:ascii="BRH Tamil Tab Extra" w:hAnsi="BRH Tamil Tab Extra" w:cs="Latha"/>
+                <w:b/>
+                <w:sz w:val="36"/>
+                <w:szCs w:val="28"/>
+                <w:lang w:bidi="ta-IN"/>
+              </w:rPr>
+              <w:t>†</w:t>
+            </w:r>
+            <w:r>
+              <w:rPr>
+                <w:rFonts w:ascii="Latha" w:hAnsi="Latha" w:cs="Latha"/>
+                <w:sz w:val="28"/>
+                <w:szCs w:val="28"/>
+                <w:cs/>
+                <w:lang w:bidi="ta-IN"/>
+              </w:rPr>
+              <w:t>க்</w:t>
+            </w:r>
+            <w:r>
+              <w:rPr>
+                <w:rFonts w:ascii="Latha" w:hAnsi="Latha" w:cs="Latha"/>
+                <w:b/>
+                <w:bCs/>
+                <w:position w:val="-12"/>
+                <w:sz w:val="28"/>
+                <w:szCs w:val="28"/>
+                <w:cs/>
+                <w:lang w:bidi="ta-IN"/>
+              </w:rPr>
+              <w:t>3</w:t>
+            </w:r>
+            <w:r>
+              <w:rPr>
+                <w:rFonts w:ascii="Latha" w:hAnsi="Latha" w:cs="Latha"/>
+                <w:sz w:val="28"/>
+                <w:szCs w:val="28"/>
+                <w:cs/>
+                <w:lang w:bidi="ta-IN"/>
+              </w:rPr>
+              <w:t>ரீவா</w:t>
+            </w:r>
+            <w:r>
+              <w:rPr>
+                <w:rFonts w:ascii="BRH Tamil Tab Extra" w:hAnsi="BRH Tamil Tab Extra" w:cs="Latha"/>
+                <w:b/>
+                <w:sz w:val="36"/>
+                <w:szCs w:val="28"/>
+                <w:lang w:bidi="ta-IN"/>
+              </w:rPr>
+              <w:t>…</w:t>
+            </w:r>
+            <w:r>
+              <w:rPr>
+                <w:rFonts w:ascii="Latha" w:hAnsi="Latha" w:cs="Latha"/>
+                <w:sz w:val="28"/>
+                <w:szCs w:val="28"/>
+                <w:cs/>
+                <w:lang w:bidi="ta-IN"/>
+              </w:rPr>
+              <w:t>யேதி</w:t>
+            </w:r>
+            <w:r>
+              <w:rPr>
+                <w:rFonts w:ascii="BRH Tamil Tab Extra" w:hAnsi="BRH Tamil Tab Extra" w:cs="Latha"/>
+                <w:b/>
+                <w:sz w:val="36"/>
+                <w:szCs w:val="28"/>
+                <w:lang w:bidi="ta-IN"/>
+              </w:rPr>
+              <w:t>…</w:t>
+            </w:r>
+            <w:r>
+              <w:rPr>
+                <w:rFonts w:ascii="Latha" w:hAnsi="Latha" w:cs="Latha"/>
+                <w:sz w:val="28"/>
+                <w:szCs w:val="28"/>
+                <w:lang w:bidi="ta-IN"/>
               </w:rPr>
               <w:t xml:space="preserve"> </w:t>
             </w:r>
-            <w:proofErr w:type="spellStart"/>
-            <w:r>
-              <w:rPr>
-                <w:rFonts w:ascii="BRH Devanagari Extra" w:hAnsi="BRH Devanagari Extra" w:cs="BRH Devanagari Extra"/>
-                <w:color w:val="000000"/>
-                <w:sz w:val="40"/>
-                <w:szCs w:val="40"/>
-                <w:highlight w:val="yellow"/>
-              </w:rPr>
-              <w:t>lÉÏþ</w:t>
-            </w:r>
-            <w:r>
-              <w:rPr>
-                <w:rFonts w:ascii="BRH Devanagari Extra" w:hAnsi="BRH Devanagari Extra" w:cs="BRH Devanagari Extra"/>
-                <w:color w:val="000000"/>
-                <w:sz w:val="40"/>
-                <w:szCs w:val="40"/>
-              </w:rPr>
-              <w:t>sÉ</w:t>
-            </w:r>
-            <w:proofErr w:type="spellEnd"/>
-            <w:r>
-              <w:rPr>
-                <w:rFonts w:ascii="BRH Devanagari Extra" w:hAnsi="BRH Devanagari Extra" w:cs="BRH Devanagari Extra"/>
-                <w:color w:val="000000"/>
-                <w:sz w:val="40"/>
-                <w:szCs w:val="40"/>
+            <w:r>
+              <w:rPr>
+                <w:rFonts w:ascii="Latha" w:hAnsi="Latha" w:cs="Latha"/>
+                <w:sz w:val="28"/>
+                <w:szCs w:val="28"/>
+                <w:cs/>
+                <w:lang w:bidi="ta-IN"/>
+              </w:rPr>
+              <w:t>நீ</w:t>
+            </w:r>
+            <w:r>
+              <w:rPr>
+                <w:rFonts w:ascii="BRH Tamil Tab Extra" w:hAnsi="BRH Tamil Tab Extra" w:cs="Latha"/>
+                <w:b/>
+                <w:sz w:val="36"/>
+                <w:szCs w:val="28"/>
+                <w:lang w:bidi="ta-IN"/>
+              </w:rPr>
+              <w:t>†</w:t>
+            </w:r>
+            <w:r>
+              <w:rPr>
+                <w:rFonts w:ascii="Latha" w:hAnsi="Latha" w:cs="Latha"/>
+                <w:sz w:val="28"/>
+                <w:szCs w:val="28"/>
+                <w:cs/>
+                <w:lang w:bidi="ta-IN"/>
+              </w:rPr>
+              <w:t>ல</w:t>
+            </w:r>
+            <w:r>
+              <w:rPr>
+                <w:rFonts w:ascii="Latha" w:hAnsi="Latha" w:cs="Latha"/>
+                <w:sz w:val="28"/>
+                <w:szCs w:val="28"/>
+                <w:lang w:bidi="ta-IN"/>
               </w:rPr>
               <w:t xml:space="preserve"> - </w:t>
             </w:r>
-            <w:proofErr w:type="spellStart"/>
-            <w:r>
-              <w:rPr>
-                <w:rFonts w:ascii="BRH Devanagari Extra" w:hAnsi="BRH Devanagari Extra" w:cs="BRH Devanagari Extra"/>
-                <w:color w:val="000000"/>
-                <w:sz w:val="40"/>
-                <w:szCs w:val="40"/>
-              </w:rPr>
-              <w:t>aÉëÏ</w:t>
-            </w:r>
-            <w:proofErr w:type="spellEnd"/>
-            <w:r>
-              <w:rPr>
-                <w:rFonts w:ascii="BRH Malayalam Extra" w:hAnsi="BRH Malayalam Extra" w:cs="BRH Devanagari Extra"/>
-                <w:color w:val="000000"/>
-                <w:sz w:val="30"/>
-                <w:szCs w:val="40"/>
-              </w:rPr>
-              <w:t>–</w:t>
-            </w:r>
-            <w:proofErr w:type="spellStart"/>
-            <w:r>
-              <w:rPr>
-                <w:rFonts w:ascii="BRH Devanagari Extra" w:hAnsi="BRH Devanagari Extra" w:cs="BRH Devanagari Extra"/>
-                <w:color w:val="000000"/>
-                <w:sz w:val="40"/>
-                <w:szCs w:val="40"/>
-              </w:rPr>
-              <w:t>uÉÉ</w:t>
-            </w:r>
-            <w:proofErr w:type="spellEnd"/>
-            <w:r>
-              <w:rPr>
-                <w:rFonts w:ascii="BRH Malayalam Extra" w:hAnsi="BRH Malayalam Extra" w:cs="BRH Devanagari Extra"/>
-                <w:color w:val="000000"/>
-                <w:sz w:val="30"/>
-                <w:szCs w:val="40"/>
-              </w:rPr>
-              <w:t>–</w:t>
-            </w:r>
-            <w:proofErr w:type="spellStart"/>
-            <w:r>
-              <w:rPr>
-                <w:rFonts w:ascii="BRH Devanagari Extra" w:hAnsi="BRH Devanagari Extra" w:cs="BRH Devanagari Extra"/>
-                <w:color w:val="000000"/>
-                <w:sz w:val="40"/>
-                <w:szCs w:val="40"/>
-              </w:rPr>
-              <w:t>rÉ</w:t>
-            </w:r>
-            <w:proofErr w:type="spellEnd"/>
-            <w:r>
-              <w:rPr>
-                <w:rFonts w:ascii="BRH Malayalam Extra" w:hAnsi="BRH Malayalam Extra" w:cs="BRH Devanagari Extra"/>
-                <w:color w:val="000000"/>
-                <w:sz w:val="30"/>
-                <w:szCs w:val="40"/>
-              </w:rPr>
-              <w:t>–</w:t>
-            </w:r>
-            <w:r>
-              <w:rPr>
-                <w:rFonts w:ascii="BRH Devanagari Extra" w:hAnsi="BRH Devanagari Extra" w:cs="BRH Devanagari Extra"/>
-                <w:color w:val="000000"/>
-                <w:sz w:val="40"/>
-                <w:szCs w:val="40"/>
+            <w:r>
+              <w:rPr>
+                <w:rFonts w:ascii="Latha" w:hAnsi="Latha" w:cs="Latha"/>
+                <w:sz w:val="28"/>
+                <w:szCs w:val="28"/>
+                <w:cs/>
+                <w:lang w:bidi="ta-IN"/>
+              </w:rPr>
+              <w:t>க்</w:t>
+            </w:r>
+            <w:r>
+              <w:rPr>
+                <w:rFonts w:ascii="Latha" w:hAnsi="Latha" w:cs="Latha"/>
+                <w:b/>
+                <w:bCs/>
+                <w:position w:val="-12"/>
+                <w:sz w:val="28"/>
+                <w:szCs w:val="28"/>
+                <w:cs/>
+                <w:lang w:bidi="ta-IN"/>
+              </w:rPr>
+              <w:t>3</w:t>
+            </w:r>
+            <w:r>
+              <w:rPr>
+                <w:rFonts w:ascii="Latha" w:hAnsi="Latha" w:cs="Latha"/>
+                <w:sz w:val="28"/>
+                <w:szCs w:val="28"/>
+                <w:cs/>
+                <w:lang w:bidi="ta-IN"/>
+              </w:rPr>
+              <w:t>ரீ</w:t>
+            </w:r>
+            <w:r>
+              <w:rPr>
+                <w:rFonts w:ascii="BRH Tamil Tab Extra" w:hAnsi="BRH Tamil Tab Extra" w:cs="Latha"/>
+                <w:b/>
+                <w:sz w:val="36"/>
+                <w:szCs w:val="28"/>
+                <w:lang w:bidi="ta-IN"/>
+              </w:rPr>
+              <w:t>…</w:t>
+            </w:r>
+            <w:r>
+              <w:rPr>
+                <w:rFonts w:ascii="Latha" w:hAnsi="Latha" w:cs="Latha"/>
+                <w:sz w:val="28"/>
+                <w:szCs w:val="28"/>
+                <w:cs/>
+                <w:lang w:bidi="ta-IN"/>
+              </w:rPr>
+              <w:t>வா</w:t>
+            </w:r>
+            <w:r>
+              <w:rPr>
+                <w:rFonts w:ascii="BRH Tamil Tab Extra" w:hAnsi="BRH Tamil Tab Extra" w:cs="Latha"/>
+                <w:b/>
+                <w:sz w:val="36"/>
+                <w:szCs w:val="28"/>
+                <w:lang w:bidi="ta-IN"/>
+              </w:rPr>
+              <w:t>…</w:t>
+            </w:r>
+            <w:r>
+              <w:rPr>
+                <w:rFonts w:ascii="Latha" w:hAnsi="Latha" w:cs="Latha"/>
+                <w:sz w:val="28"/>
+                <w:szCs w:val="28"/>
+                <w:cs/>
+                <w:lang w:bidi="ta-IN"/>
+              </w:rPr>
+              <w:t>ய</w:t>
+            </w:r>
+            <w:r>
+              <w:rPr>
+                <w:rFonts w:ascii="BRH Tamil Tab Extra" w:hAnsi="BRH Tamil Tab Extra" w:cs="Latha"/>
+                <w:b/>
+                <w:sz w:val="36"/>
+                <w:szCs w:val="28"/>
+                <w:lang w:bidi="ta-IN"/>
+              </w:rPr>
+              <w:t>…</w:t>
+            </w:r>
+            <w:r>
+              <w:rPr>
+                <w:rFonts w:ascii="Latha" w:hAnsi="Latha" w:cs="Latha"/>
+                <w:sz w:val="28"/>
+                <w:szCs w:val="28"/>
+                <w:lang w:bidi="ta-IN"/>
               </w:rPr>
               <w:t xml:space="preserve"> |</w:t>
             </w:r>
@@ -542,160 +617,227 @@
                 <w:szCs w:val="40"/>
               </w:rPr>
             </w:pPr>
-            <w:proofErr w:type="spellStart"/>
-            <w:r>
-              <w:rPr>
-                <w:rFonts w:ascii="BRH Devanagari Extra" w:hAnsi="BRH Devanagari Extra" w:cs="BRH Devanagari Extra"/>
-                <w:color w:val="000000"/>
-                <w:sz w:val="40"/>
-                <w:szCs w:val="40"/>
-              </w:rPr>
-              <w:t>lÉÏsÉþaÉëÏuÉÉ</w:t>
-            </w:r>
-            <w:proofErr w:type="spellEnd"/>
-            <w:r>
-              <w:rPr>
-                <w:rFonts w:ascii="BRH Malayalam Extra" w:hAnsi="BRH Malayalam Extra" w:cs="BRH Devanagari Extra"/>
-                <w:color w:val="000000"/>
-                <w:sz w:val="30"/>
-                <w:szCs w:val="40"/>
-              </w:rPr>
-              <w:t>–</w:t>
-            </w:r>
-            <w:proofErr w:type="spellStart"/>
-            <w:r>
-              <w:rPr>
-                <w:rFonts w:ascii="BRH Devanagari Extra" w:hAnsi="BRH Devanagari Extra" w:cs="BRH Devanagari Extra"/>
-                <w:color w:val="000000"/>
-                <w:sz w:val="40"/>
-                <w:szCs w:val="40"/>
-              </w:rPr>
-              <w:t>rÉåÌiÉ</w:t>
-            </w:r>
-            <w:proofErr w:type="spellEnd"/>
-            <w:r>
-              <w:rPr>
-                <w:rFonts w:ascii="BRH Malayalam Extra" w:hAnsi="BRH Malayalam Extra" w:cs="BRH Devanagari Extra"/>
-                <w:color w:val="000000"/>
-                <w:sz w:val="30"/>
-                <w:szCs w:val="40"/>
-              </w:rPr>
-              <w:t>–</w:t>
-            </w:r>
-            <w:r>
-              <w:rPr>
-                <w:rFonts w:ascii="BRH Devanagari Extra" w:hAnsi="BRH Devanagari Extra" w:cs="BRH Devanagari Extra"/>
-                <w:color w:val="000000"/>
-                <w:sz w:val="40"/>
-                <w:szCs w:val="40"/>
+            <w:r>
+              <w:rPr>
+                <w:rFonts w:ascii="Latha" w:hAnsi="Latha" w:cs="Latha"/>
+                <w:sz w:val="28"/>
+                <w:szCs w:val="28"/>
+                <w:cs/>
+                <w:lang w:bidi="ta-IN"/>
+              </w:rPr>
+              <w:t>நீல</w:t>
+            </w:r>
+            <w:r>
+              <w:rPr>
+                <w:rFonts w:ascii="BRH Tamil Tab Extra" w:hAnsi="BRH Tamil Tab Extra" w:cs="Latha"/>
+                <w:b/>
+                <w:sz w:val="36"/>
+                <w:szCs w:val="28"/>
+                <w:lang w:bidi="ta-IN"/>
+              </w:rPr>
+              <w:t>†</w:t>
+            </w:r>
+            <w:r>
+              <w:rPr>
+                <w:rFonts w:ascii="Latha" w:hAnsi="Latha" w:cs="Latha"/>
+                <w:sz w:val="28"/>
+                <w:szCs w:val="28"/>
+                <w:cs/>
+                <w:lang w:bidi="ta-IN"/>
+              </w:rPr>
+              <w:t>க்</w:t>
+            </w:r>
+            <w:r>
+              <w:rPr>
+                <w:rFonts w:ascii="Latha" w:hAnsi="Latha" w:cs="Latha"/>
+                <w:b/>
+                <w:bCs/>
+                <w:position w:val="-12"/>
+                <w:sz w:val="28"/>
+                <w:szCs w:val="28"/>
+                <w:cs/>
+                <w:lang w:bidi="ta-IN"/>
+              </w:rPr>
+              <w:t>3</w:t>
+            </w:r>
+            <w:r>
+              <w:rPr>
+                <w:rFonts w:ascii="Latha" w:hAnsi="Latha" w:cs="Latha"/>
+                <w:sz w:val="28"/>
+                <w:szCs w:val="28"/>
+                <w:cs/>
+                <w:lang w:bidi="ta-IN"/>
+              </w:rPr>
+              <w:t>ரீவா</w:t>
+            </w:r>
+            <w:r>
+              <w:rPr>
+                <w:rFonts w:ascii="BRH Tamil Tab Extra" w:hAnsi="BRH Tamil Tab Extra" w:cs="Latha"/>
+                <w:b/>
+                <w:sz w:val="36"/>
+                <w:szCs w:val="28"/>
+                <w:lang w:bidi="ta-IN"/>
+              </w:rPr>
+              <w:t>…</w:t>
+            </w:r>
+            <w:r>
+              <w:rPr>
+                <w:rFonts w:ascii="Latha" w:hAnsi="Latha" w:cs="Latha"/>
+                <w:sz w:val="28"/>
+                <w:szCs w:val="28"/>
+                <w:cs/>
+                <w:lang w:bidi="ta-IN"/>
+              </w:rPr>
+              <w:t>யேதி</w:t>
+            </w:r>
+            <w:r>
+              <w:rPr>
+                <w:rFonts w:ascii="BRH Tamil Tab Extra" w:hAnsi="BRH Tamil Tab Extra" w:cs="Latha"/>
+                <w:b/>
+                <w:sz w:val="36"/>
+                <w:szCs w:val="28"/>
+                <w:lang w:bidi="ta-IN"/>
+              </w:rPr>
+              <w:t>…</w:t>
+            </w:r>
+            <w:r>
+              <w:rPr>
+                <w:rFonts w:ascii="Latha" w:hAnsi="Latha" w:cs="Latha"/>
+                <w:sz w:val="28"/>
+                <w:szCs w:val="28"/>
+                <w:lang w:bidi="ta-IN"/>
               </w:rPr>
               <w:t xml:space="preserve"> </w:t>
             </w:r>
-            <w:proofErr w:type="spellStart"/>
-            <w:r>
-              <w:rPr>
-                <w:rFonts w:ascii="BRH Devanagari Extra" w:hAnsi="BRH Devanagari Extra" w:cs="BRH Devanagari Extra"/>
-                <w:color w:val="000000"/>
-                <w:sz w:val="40"/>
-                <w:szCs w:val="40"/>
-              </w:rPr>
-              <w:t>lÉÏ</w:t>
-            </w:r>
-            <w:r>
-              <w:rPr>
-                <w:rFonts w:ascii="BRH Devanagari Extra" w:hAnsi="BRH Devanagari Extra" w:cs="BRH Devanagari Extra"/>
-                <w:color w:val="000000"/>
-                <w:sz w:val="40"/>
-                <w:szCs w:val="40"/>
+            <w:r>
+              <w:rPr>
+                <w:rFonts w:ascii="Latha" w:hAnsi="Latha" w:cs="Latha"/>
+                <w:sz w:val="28"/>
+                <w:szCs w:val="28"/>
+                <w:cs/>
+                <w:lang w:bidi="ta-IN"/>
+              </w:rPr>
+              <w:t>நீ</w:t>
+            </w:r>
+            <w:r>
+              <w:rPr>
+                <w:rFonts w:ascii="Latha" w:hAnsi="Latha" w:cs="Latha"/>
+                <w:sz w:val="28"/>
+                <w:szCs w:val="28"/>
                 <w:highlight w:val="green"/>
-              </w:rPr>
-              <w:t>sÉ</w:t>
-            </w:r>
-            <w:r>
-              <w:rPr>
-                <w:rFonts w:ascii="BRH Devanagari Extra" w:hAnsi="BRH Devanagari Extra" w:cs="BRH Devanagari Extra"/>
-                <w:color w:val="000000"/>
-                <w:sz w:val="40"/>
-                <w:szCs w:val="40"/>
-              </w:rPr>
-              <w:t>þ</w:t>
-            </w:r>
-            <w:proofErr w:type="spellEnd"/>
-            <w:r>
-              <w:rPr>
-                <w:rFonts w:ascii="BRH Devanagari Extra" w:hAnsi="BRH Devanagari Extra" w:cs="BRH Devanagari Extra"/>
-                <w:color w:val="000000"/>
-                <w:sz w:val="40"/>
-                <w:szCs w:val="40"/>
+                <w:cs/>
+                <w:lang w:bidi="ta-IN"/>
+              </w:rPr>
+              <w:t>ல</w:t>
+            </w:r>
+            <w:r>
+              <w:rPr>
+                <w:rFonts w:ascii="BRH Tamil Tab Extra" w:hAnsi="BRH Tamil Tab Extra" w:cs="Latha"/>
+                <w:b/>
+                <w:sz w:val="36"/>
+                <w:szCs w:val="28"/>
+                <w:lang w:bidi="ta-IN"/>
+              </w:rPr>
+              <w:t>†</w:t>
+            </w:r>
+            <w:r>
+              <w:rPr>
+                <w:rFonts w:ascii="Latha" w:hAnsi="Latha" w:cs="Latha"/>
+                <w:sz w:val="28"/>
+                <w:szCs w:val="28"/>
+                <w:lang w:bidi="ta-IN"/>
               </w:rPr>
               <w:t xml:space="preserve"> - </w:t>
             </w:r>
-            <w:proofErr w:type="spellStart"/>
-            <w:r>
-              <w:rPr>
-                <w:rFonts w:ascii="BRH Devanagari Extra" w:hAnsi="BRH Devanagari Extra" w:cs="BRH Devanagari Extra"/>
-                <w:color w:val="000000"/>
-                <w:sz w:val="40"/>
-                <w:szCs w:val="40"/>
-              </w:rPr>
-              <w:t>aÉëÏ</w:t>
-            </w:r>
-            <w:proofErr w:type="spellEnd"/>
-            <w:r>
-              <w:rPr>
-                <w:rFonts w:ascii="BRH Malayalam Extra" w:hAnsi="BRH Malayalam Extra" w:cs="BRH Devanagari Extra"/>
-                <w:color w:val="000000"/>
-                <w:sz w:val="30"/>
-                <w:szCs w:val="40"/>
-              </w:rPr>
-              <w:t>–</w:t>
-            </w:r>
-            <w:proofErr w:type="spellStart"/>
-            <w:r>
-              <w:rPr>
-                <w:rFonts w:ascii="BRH Devanagari Extra" w:hAnsi="BRH Devanagari Extra" w:cs="BRH Devanagari Extra"/>
-                <w:color w:val="000000"/>
-                <w:sz w:val="40"/>
-                <w:szCs w:val="40"/>
-              </w:rPr>
-              <w:t>uÉÉ</w:t>
-            </w:r>
-            <w:proofErr w:type="spellEnd"/>
-            <w:r>
-              <w:rPr>
-                <w:rFonts w:ascii="BRH Malayalam Extra" w:hAnsi="BRH Malayalam Extra" w:cs="BRH Devanagari Extra"/>
-                <w:color w:val="000000"/>
-                <w:sz w:val="30"/>
-                <w:szCs w:val="40"/>
-              </w:rPr>
-              <w:t>–</w:t>
-            </w:r>
-            <w:proofErr w:type="spellStart"/>
-            <w:r>
-              <w:rPr>
-                <w:rFonts w:ascii="BRH Devanagari Extra" w:hAnsi="BRH Devanagari Extra" w:cs="BRH Devanagari Extra"/>
-                <w:color w:val="000000"/>
-                <w:sz w:val="40"/>
-                <w:szCs w:val="40"/>
-              </w:rPr>
-              <w:t>rÉ</w:t>
-            </w:r>
-            <w:proofErr w:type="spellEnd"/>
-            <w:r>
-              <w:rPr>
-                <w:rFonts w:ascii="BRH Malayalam Extra" w:hAnsi="BRH Malayalam Extra" w:cs="BRH Devanagari Extra"/>
-                <w:color w:val="000000"/>
-                <w:sz w:val="30"/>
-                <w:szCs w:val="40"/>
-              </w:rPr>
-              <w:t>–</w:t>
-            </w:r>
-            <w:r>
-              <w:rPr>
-                <w:rFonts w:ascii="BRH Devanagari Extra" w:hAnsi="BRH Devanagari Extra" w:cs="BRH Devanagari Extra"/>
-                <w:color w:val="000000"/>
-                <w:sz w:val="40"/>
-                <w:szCs w:val="40"/>
+            <w:r>
+              <w:rPr>
+                <w:rFonts w:ascii="Latha" w:hAnsi="Latha" w:cs="Latha"/>
+                <w:sz w:val="28"/>
+                <w:szCs w:val="28"/>
+                <w:cs/>
+                <w:lang w:bidi="ta-IN"/>
+              </w:rPr>
+              <w:t>க்</w:t>
+            </w:r>
+            <w:r>
+              <w:rPr>
+                <w:rFonts w:ascii="Latha" w:hAnsi="Latha" w:cs="Latha"/>
+                <w:b/>
+                <w:bCs/>
+                <w:position w:val="-12"/>
+                <w:sz w:val="28"/>
+                <w:szCs w:val="28"/>
+                <w:cs/>
+                <w:lang w:bidi="ta-IN"/>
+              </w:rPr>
+              <w:t>3</w:t>
+            </w:r>
+            <w:r>
+              <w:rPr>
+                <w:rFonts w:ascii="Latha" w:hAnsi="Latha" w:cs="Latha"/>
+                <w:sz w:val="28"/>
+                <w:szCs w:val="28"/>
+                <w:cs/>
+                <w:lang w:bidi="ta-IN"/>
+              </w:rPr>
+              <w:t>ரீ</w:t>
+            </w:r>
+            <w:r>
+              <w:rPr>
+                <w:rFonts w:ascii="BRH Tamil Tab Extra" w:hAnsi="BRH Tamil Tab Extra" w:cs="Latha"/>
+                <w:b/>
+                <w:sz w:val="36"/>
+                <w:szCs w:val="28"/>
+                <w:lang w:bidi="ta-IN"/>
+              </w:rPr>
+              <w:t>…</w:t>
+            </w:r>
+            <w:r>
+              <w:rPr>
+                <w:rFonts w:ascii="Latha" w:hAnsi="Latha" w:cs="Latha"/>
+                <w:sz w:val="28"/>
+                <w:szCs w:val="28"/>
+                <w:cs/>
+                <w:lang w:bidi="ta-IN"/>
+              </w:rPr>
+              <w:t>வா</w:t>
+            </w:r>
+            <w:r>
+              <w:rPr>
+                <w:rFonts w:ascii="BRH Tamil Tab Extra" w:hAnsi="BRH Tamil Tab Extra" w:cs="Latha"/>
+                <w:b/>
+                <w:sz w:val="36"/>
+                <w:szCs w:val="28"/>
+                <w:lang w:bidi="ta-IN"/>
+              </w:rPr>
+              <w:t>…</w:t>
+            </w:r>
+            <w:r>
+              <w:rPr>
+                <w:rFonts w:ascii="Latha" w:hAnsi="Latha" w:cs="Latha"/>
+                <w:sz w:val="28"/>
+                <w:szCs w:val="28"/>
+                <w:cs/>
+                <w:lang w:bidi="ta-IN"/>
+              </w:rPr>
+              <w:t>ய</w:t>
+            </w:r>
+            <w:r>
+              <w:rPr>
+                <w:rFonts w:ascii="BRH Tamil Tab Extra" w:hAnsi="BRH Tamil Tab Extra" w:cs="Latha"/>
+                <w:b/>
+                <w:sz w:val="36"/>
+                <w:szCs w:val="28"/>
+                <w:lang w:bidi="ta-IN"/>
+              </w:rPr>
+              <w:t>…</w:t>
+            </w:r>
+            <w:r>
+              <w:rPr>
+                <w:rFonts w:ascii="Latha" w:hAnsi="Latha" w:cs="Latha"/>
+                <w:sz w:val="28"/>
+                <w:szCs w:val="28"/>
+                <w:lang w:bidi="ta-IN"/>
               </w:rPr>
               <w:t xml:space="preserve"> |</w:t>
             </w:r>
@@ -877,122 +1019,224 @@
                 <w:szCs w:val="40"/>
               </w:rPr>
             </w:pPr>
-            <w:proofErr w:type="spellStart"/>
-            <w:r>
-              <w:rPr>
-                <w:rFonts w:ascii="BRH Devanagari Extra" w:hAnsi="BRH Devanagari Extra" w:cs="BRH Devanagari Extra"/>
-                <w:color w:val="000000"/>
-                <w:sz w:val="40"/>
-                <w:szCs w:val="40"/>
-              </w:rPr>
-              <w:t>lÉqÉÉå</w:t>
-            </w:r>
-            <w:proofErr w:type="spellEnd"/>
-            <w:r>
-              <w:rPr>
-                <w:rFonts w:ascii="BRH Malayalam Extra" w:hAnsi="BRH Malayalam Extra" w:cs="BRH Devanagari Extra"/>
-                <w:color w:val="000000"/>
-                <w:sz w:val="30"/>
-                <w:szCs w:val="40"/>
-              </w:rPr>
-              <w:t>–</w:t>
-            </w:r>
-            <w:r>
-              <w:rPr>
-                <w:rFonts w:ascii="BRH Devanagari Extra" w:hAnsi="BRH Devanagari Extra" w:cs="BRH Devanagari Extra"/>
-                <w:color w:val="000000"/>
-                <w:sz w:val="40"/>
-                <w:szCs w:val="40"/>
+            <w:r>
+              <w:rPr>
+                <w:rFonts w:ascii="Latha" w:hAnsi="Latha" w:cs="Latha"/>
+                <w:sz w:val="28"/>
+                <w:szCs w:val="28"/>
+                <w:cs/>
+                <w:lang w:bidi="ta-IN"/>
+              </w:rPr>
+              <w:t>நமோ</w:t>
+            </w:r>
+            <w:r>
+              <w:rPr>
+                <w:rFonts w:ascii="BRH Tamil Tab Extra" w:hAnsi="BRH Tamil Tab Extra" w:cs="Latha"/>
+                <w:b/>
+                <w:sz w:val="36"/>
+                <w:szCs w:val="28"/>
+                <w:lang w:bidi="ta-IN"/>
+              </w:rPr>
+              <w:t>…</w:t>
+            </w:r>
+            <w:r>
+              <w:rPr>
+                <w:rFonts w:ascii="Latha" w:hAnsi="Latha" w:cs="Latha"/>
+                <w:sz w:val="28"/>
+                <w:szCs w:val="28"/>
+                <w:lang w:bidi="ta-IN"/>
               </w:rPr>
               <w:t xml:space="preserve"> </w:t>
             </w:r>
-            <w:proofErr w:type="spellStart"/>
-            <w:r>
-              <w:rPr>
-                <w:rFonts w:ascii="BRH Devanagari Extra" w:hAnsi="BRH Devanagari Extra" w:cs="BRH Devanagari Extra"/>
-                <w:color w:val="000000"/>
-                <w:sz w:val="40"/>
-                <w:szCs w:val="40"/>
-              </w:rPr>
-              <w:t>lÉqÉþÈ</w:t>
-            </w:r>
-            <w:proofErr w:type="spellEnd"/>
-            <w:r>
-              <w:rPr>
-                <w:rFonts w:ascii="BRH Devanagari Extra" w:hAnsi="BRH Devanagari Extra" w:cs="BRH Devanagari Extra"/>
-                <w:color w:val="000000"/>
-                <w:sz w:val="40"/>
-                <w:szCs w:val="40"/>
+            <w:r>
+              <w:rPr>
+                <w:rFonts w:ascii="Latha" w:hAnsi="Latha" w:cs="Latha"/>
+                <w:sz w:val="28"/>
+                <w:szCs w:val="28"/>
+                <w:cs/>
+                <w:lang w:bidi="ta-IN"/>
+              </w:rPr>
+              <w:t>நம</w:t>
+            </w:r>
+            <w:r>
+              <w:rPr>
+                <w:rFonts w:ascii="BRH Tamil Tab Extra" w:hAnsi="BRH Tamil Tab Extra" w:cs="Latha"/>
+                <w:b/>
+                <w:sz w:val="36"/>
+                <w:szCs w:val="28"/>
+                <w:lang w:bidi="ta-IN"/>
+              </w:rPr>
+              <w:t>†</w:t>
+            </w:r>
+            <w:r>
+              <w:rPr>
+                <w:rFonts w:ascii="Latha" w:hAnsi="Latha" w:cs="Latha"/>
+                <w:b/>
+                <w:bCs/>
+                <w:sz w:val="32"/>
+                <w:szCs w:val="32"/>
+                <w:cs/>
+                <w:lang w:bidi="ta-IN"/>
+              </w:rPr>
+              <w:t>:</w:t>
+            </w:r>
+            <w:r>
+              <w:rPr>
+                <w:rFonts w:ascii="Latha" w:hAnsi="Latha" w:cs="Latha"/>
+                <w:sz w:val="28"/>
+                <w:szCs w:val="28"/>
+                <w:lang w:bidi="ta-IN"/>
               </w:rPr>
               <w:t xml:space="preserve"> | </w:t>
             </w:r>
-            <w:proofErr w:type="spellStart"/>
-            <w:r>
-              <w:rPr>
-                <w:rFonts w:ascii="BRH Devanagari Extra" w:hAnsi="BRH Devanagari Extra" w:cs="BRH Devanagari Extra"/>
-                <w:color w:val="000000"/>
-                <w:sz w:val="40"/>
-                <w:szCs w:val="40"/>
-              </w:rPr>
-              <w:t>lÉ</w:t>
-            </w:r>
-            <w:r>
-              <w:rPr>
-                <w:rFonts w:ascii="BRH Devanagari Extra" w:hAnsi="BRH Devanagari Extra" w:cs="BRH Devanagari Extra"/>
-                <w:color w:val="000000"/>
-                <w:sz w:val="40"/>
-                <w:szCs w:val="40"/>
+            <w:r>
+              <w:rPr>
+                <w:rFonts w:ascii="Latha" w:hAnsi="Latha" w:cs="Latha"/>
+                <w:sz w:val="28"/>
+                <w:szCs w:val="28"/>
+                <w:cs/>
+                <w:lang w:bidi="ta-IN"/>
+              </w:rPr>
+              <w:t>ந</w:t>
+            </w:r>
+            <w:r>
+              <w:rPr>
+                <w:rFonts w:ascii="Latha" w:hAnsi="Latha" w:cs="Latha"/>
+                <w:sz w:val="28"/>
+                <w:szCs w:val="28"/>
                 <w:highlight w:val="yellow"/>
-              </w:rPr>
-              <w:t>qÉ</w:t>
-            </w:r>
-            <w:proofErr w:type="spellEnd"/>
-            <w:r>
-              <w:rPr>
-                <w:rFonts w:ascii="BRH Malayalam Extra" w:hAnsi="BRH Malayalam Extra" w:cs="BRH Devanagari Extra"/>
-                <w:color w:val="000000"/>
-                <w:sz w:val="30"/>
-                <w:szCs w:val="40"/>
+                <w:cs/>
+                <w:lang w:bidi="ta-IN"/>
+              </w:rPr>
+              <w:t>ம</w:t>
+            </w:r>
+            <w:r>
+              <w:rPr>
+                <w:rFonts w:ascii="BRH Tamil Tab Extra" w:hAnsi="BRH Tamil Tab Extra" w:cs="Latha"/>
+                <w:b/>
+                <w:sz w:val="36"/>
+                <w:szCs w:val="28"/>
                 <w:highlight w:val="yellow"/>
-              </w:rPr>
-              <w:t>–</w:t>
-            </w:r>
-            <w:r>
-              <w:rPr>
-                <w:rFonts w:ascii="BRH Devanagari Extra" w:hAnsi="BRH Devanagari Extra" w:cs="BRH Devanagari Extra"/>
-                <w:color w:val="000000"/>
-                <w:sz w:val="40"/>
-                <w:szCs w:val="40"/>
+                <w:lang w:bidi="ta-IN"/>
+              </w:rPr>
+              <w:t>…</w:t>
+            </w:r>
+            <w:r>
+              <w:rPr>
+                <w:rFonts w:ascii="Latha" w:hAnsi="Latha" w:cs="Latha"/>
+                <w:b/>
+                <w:bCs/>
+                <w:sz w:val="32"/>
+                <w:szCs w:val="32"/>
                 <w:highlight w:val="yellow"/>
-              </w:rPr>
-              <w:t>È</w:t>
-            </w:r>
-            <w:r>
-              <w:rPr>
-                <w:rFonts w:ascii="BRH Devanagari Extra" w:hAnsi="BRH Devanagari Extra" w:cs="BRH Devanagari Extra"/>
-                <w:color w:val="000000"/>
-                <w:sz w:val="40"/>
-                <w:szCs w:val="40"/>
+                <w:cs/>
+                <w:lang w:bidi="ta-IN"/>
+              </w:rPr>
+              <w:t>:</w:t>
+            </w:r>
+            <w:r>
+              <w:rPr>
+                <w:rFonts w:ascii="Latha" w:hAnsi="Latha" w:cs="Latha"/>
+                <w:sz w:val="28"/>
+                <w:szCs w:val="28"/>
+                <w:lang w:bidi="ta-IN"/>
               </w:rPr>
               <w:t xml:space="preserve"> </w:t>
             </w:r>
-            <w:proofErr w:type="spellStart"/>
-            <w:r>
-              <w:rPr>
-                <w:rFonts w:ascii="BRH Devanagari Extra" w:hAnsi="BRH Devanagari Extra" w:cs="BRH Devanagari Extra"/>
-                <w:color w:val="000000"/>
-                <w:sz w:val="40"/>
-                <w:szCs w:val="40"/>
-              </w:rPr>
-              <w:t>CwÉÑþqÉSèprÉÈ</w:t>
-            </w:r>
-            <w:proofErr w:type="spellEnd"/>
-            <w:r>
-              <w:rPr>
-                <w:rFonts w:ascii="BRH Devanagari Extra" w:hAnsi="BRH Devanagari Extra" w:cs="BRH Devanagari Extra"/>
-                <w:color w:val="000000"/>
-                <w:sz w:val="40"/>
-                <w:szCs w:val="40"/>
+            <w:r>
+              <w:rPr>
+                <w:rFonts w:ascii="Latha" w:hAnsi="Latha" w:cs="Latha"/>
+                <w:sz w:val="28"/>
+                <w:szCs w:val="28"/>
+                <w:cs/>
+                <w:lang w:bidi="ta-IN"/>
+              </w:rPr>
+              <w:t>இஷு</w:t>
+            </w:r>
+            <w:r>
+              <w:rPr>
+                <w:rFonts w:ascii="BRH Tamil Tab Extra" w:hAnsi="BRH Tamil Tab Extra" w:cs="Latha"/>
+                <w:b/>
+                <w:sz w:val="36"/>
+                <w:szCs w:val="28"/>
+                <w:lang w:bidi="ta-IN"/>
+              </w:rPr>
+              <w:t>†</w:t>
+            </w:r>
+            <w:r>
+              <w:rPr>
+                <w:rFonts w:ascii="Latha" w:hAnsi="Latha" w:cs="Latha"/>
+                <w:sz w:val="28"/>
+                <w:szCs w:val="28"/>
+                <w:cs/>
+                <w:lang w:bidi="ta-IN"/>
+              </w:rPr>
+              <w:t>மத்</w:t>
+            </w:r>
+            <w:r>
+              <w:rPr>
+                <w:rFonts w:ascii="Latha" w:hAnsi="Latha" w:cs="Latha"/>
+                <w:b/>
+                <w:bCs/>
+                <w:position w:val="-12"/>
+                <w:sz w:val="28"/>
+                <w:szCs w:val="28"/>
+                <w:cs/>
+                <w:lang w:bidi="ta-IN"/>
+              </w:rPr>
+              <w:t>3</w:t>
+            </w:r>
+            <w:r>
+              <w:rPr>
+                <w:rFonts w:ascii="Latha" w:hAnsi="Latha" w:cs="Latha"/>
+                <w:sz w:val="28"/>
+                <w:szCs w:val="28"/>
+                <w:cs/>
+                <w:lang w:bidi="ta-IN"/>
+              </w:rPr>
+              <w:t>ப்</w:t>
+            </w:r>
+            <w:r>
+              <w:rPr>
+                <w:rFonts w:ascii="Latha" w:hAnsi="Latha" w:cs="Latha"/>
+                <w:b/>
+                <w:bCs/>
+                <w:position w:val="-12"/>
+                <w:sz w:val="28"/>
+                <w:szCs w:val="28"/>
+                <w:cs/>
+                <w:lang w:bidi="ta-IN"/>
+              </w:rPr>
+              <w:t>4</w:t>
+            </w:r>
+            <w:r>
+              <w:rPr>
+                <w:rFonts w:ascii="Latha" w:hAnsi="Latha" w:cs="Latha"/>
+                <w:sz w:val="28"/>
+                <w:szCs w:val="28"/>
+                <w:cs/>
+                <w:lang w:bidi="ta-IN"/>
+              </w:rPr>
+              <w:t>ய</w:t>
+            </w:r>
+            <w:r>
+              <w:rPr>
+                <w:rFonts w:ascii="Latha" w:hAnsi="Latha" w:cs="Latha"/>
+                <w:b/>
+                <w:bCs/>
+                <w:sz w:val="32"/>
+                <w:szCs w:val="32"/>
+                <w:cs/>
+                <w:lang w:bidi="ta-IN"/>
+              </w:rPr>
+              <w:t>:</w:t>
+            </w:r>
+            <w:r>
+              <w:rPr>
+                <w:rFonts w:ascii="Latha" w:hAnsi="Latha" w:cs="Latha"/>
+                <w:sz w:val="28"/>
+                <w:szCs w:val="28"/>
+                <w:lang w:bidi="ta-IN"/>
               </w:rPr>
               <w:t xml:space="preserve"> |</w:t>
             </w:r>
@@ -1014,114 +1258,213 @@
                 <w:bCs/>
               </w:rPr>
             </w:pPr>
-            <w:proofErr w:type="spellStart"/>
-            <w:r>
-              <w:rPr>
-                <w:rFonts w:ascii="BRH Devanagari Extra" w:hAnsi="BRH Devanagari Extra" w:cs="BRH Devanagari Extra"/>
-                <w:color w:val="000000"/>
-                <w:sz w:val="40"/>
-                <w:szCs w:val="40"/>
-              </w:rPr>
-              <w:t>lÉqÉÉå</w:t>
-            </w:r>
-            <w:proofErr w:type="spellEnd"/>
-            <w:r>
-              <w:rPr>
-                <w:rFonts w:ascii="BRH Malayalam Extra" w:hAnsi="BRH Malayalam Extra" w:cs="BRH Devanagari Extra"/>
-                <w:color w:val="000000"/>
-                <w:sz w:val="30"/>
-                <w:szCs w:val="40"/>
-              </w:rPr>
-              <w:t>–</w:t>
-            </w:r>
-            <w:r>
-              <w:rPr>
-                <w:rFonts w:ascii="BRH Devanagari Extra" w:hAnsi="BRH Devanagari Extra" w:cs="BRH Devanagari Extra"/>
-                <w:color w:val="000000"/>
-                <w:sz w:val="40"/>
-                <w:szCs w:val="40"/>
+            <w:r>
+              <w:rPr>
+                <w:rFonts w:ascii="Latha" w:hAnsi="Latha" w:cs="Latha"/>
+                <w:sz w:val="28"/>
+                <w:szCs w:val="28"/>
+                <w:cs/>
+                <w:lang w:bidi="ta-IN"/>
+              </w:rPr>
+              <w:t>நமோ</w:t>
+            </w:r>
+            <w:r>
+              <w:rPr>
+                <w:rFonts w:ascii="BRH Tamil Tab Extra" w:hAnsi="BRH Tamil Tab Extra" w:cs="Latha"/>
+                <w:b/>
+                <w:sz w:val="36"/>
+                <w:szCs w:val="28"/>
+                <w:lang w:bidi="ta-IN"/>
+              </w:rPr>
+              <w:t>…</w:t>
+            </w:r>
+            <w:r>
+              <w:rPr>
+                <w:rFonts w:ascii="Latha" w:hAnsi="Latha" w:cs="Latha"/>
+                <w:sz w:val="28"/>
+                <w:szCs w:val="28"/>
+                <w:lang w:bidi="ta-IN"/>
               </w:rPr>
               <w:t xml:space="preserve"> </w:t>
             </w:r>
-            <w:proofErr w:type="spellStart"/>
-            <w:r>
-              <w:rPr>
-                <w:rFonts w:ascii="BRH Devanagari Extra" w:hAnsi="BRH Devanagari Extra" w:cs="BRH Devanagari Extra"/>
-                <w:color w:val="000000"/>
-                <w:sz w:val="40"/>
-                <w:szCs w:val="40"/>
-              </w:rPr>
-              <w:t>lÉqÉþÈ</w:t>
-            </w:r>
-            <w:proofErr w:type="spellEnd"/>
-            <w:r>
-              <w:rPr>
-                <w:rFonts w:ascii="BRH Devanagari Extra" w:hAnsi="BRH Devanagari Extra" w:cs="BRH Devanagari Extra"/>
-                <w:color w:val="000000"/>
-                <w:sz w:val="40"/>
-                <w:szCs w:val="40"/>
+            <w:r>
+              <w:rPr>
+                <w:rFonts w:ascii="Latha" w:hAnsi="Latha" w:cs="Latha"/>
+                <w:sz w:val="28"/>
+                <w:szCs w:val="28"/>
+                <w:cs/>
+                <w:lang w:bidi="ta-IN"/>
+              </w:rPr>
+              <w:t>நம</w:t>
+            </w:r>
+            <w:r>
+              <w:rPr>
+                <w:rFonts w:ascii="BRH Tamil Tab Extra" w:hAnsi="BRH Tamil Tab Extra" w:cs="Latha"/>
+                <w:b/>
+                <w:sz w:val="36"/>
+                <w:szCs w:val="28"/>
+                <w:lang w:bidi="ta-IN"/>
+              </w:rPr>
+              <w:t>†</w:t>
+            </w:r>
+            <w:r>
+              <w:rPr>
+                <w:rFonts w:ascii="Latha" w:hAnsi="Latha" w:cs="Latha"/>
+                <w:b/>
+                <w:bCs/>
+                <w:sz w:val="32"/>
+                <w:szCs w:val="32"/>
+                <w:cs/>
+                <w:lang w:bidi="ta-IN"/>
+              </w:rPr>
+              <w:t>:</w:t>
+            </w:r>
+            <w:r>
+              <w:rPr>
+                <w:rFonts w:ascii="Latha" w:hAnsi="Latha" w:cs="Latha"/>
+                <w:sz w:val="28"/>
+                <w:szCs w:val="28"/>
+                <w:lang w:bidi="ta-IN"/>
               </w:rPr>
               <w:t xml:space="preserve"> | </w:t>
             </w:r>
-            <w:proofErr w:type="spellStart"/>
-            <w:r>
-              <w:rPr>
-                <w:rFonts w:ascii="BRH Devanagari Extra" w:hAnsi="BRH Devanagari Extra" w:cs="BRH Devanagari Extra"/>
-                <w:color w:val="000000"/>
-                <w:sz w:val="40"/>
-                <w:szCs w:val="40"/>
-              </w:rPr>
-              <w:t>lÉ</w:t>
-            </w:r>
-            <w:r>
-              <w:rPr>
-                <w:rFonts w:ascii="BRH Devanagari Extra" w:hAnsi="BRH Devanagari Extra" w:cs="BRH Devanagari Extra"/>
-                <w:color w:val="000000"/>
-                <w:sz w:val="40"/>
-                <w:szCs w:val="40"/>
+            <w:r>
+              <w:rPr>
+                <w:rFonts w:ascii="Latha" w:hAnsi="Latha" w:cs="Latha"/>
+                <w:sz w:val="28"/>
+                <w:szCs w:val="28"/>
+                <w:cs/>
+                <w:lang w:bidi="ta-IN"/>
+              </w:rPr>
+              <w:t>ந</w:t>
+            </w:r>
+            <w:r>
+              <w:rPr>
+                <w:rFonts w:ascii="Latha" w:hAnsi="Latha" w:cs="Latha"/>
+                <w:sz w:val="28"/>
+                <w:szCs w:val="28"/>
                 <w:highlight w:val="green"/>
-              </w:rPr>
-              <w:t>qÉ</w:t>
-            </w:r>
-            <w:proofErr w:type="spellEnd"/>
-            <w:r>
-              <w:rPr>
-                <w:rFonts w:ascii="BRH Malayalam Extra" w:hAnsi="BRH Malayalam Extra" w:cs="BRH Devanagari Extra"/>
-                <w:color w:val="000000"/>
-                <w:sz w:val="30"/>
-                <w:szCs w:val="40"/>
+                <w:cs/>
+                <w:lang w:bidi="ta-IN"/>
+              </w:rPr>
+              <w:t>ம</w:t>
+            </w:r>
+            <w:r>
+              <w:rPr>
+                <w:rFonts w:ascii="BRH Tamil Tab Extra" w:hAnsi="BRH Tamil Tab Extra" w:cs="Latha"/>
+                <w:b/>
+                <w:sz w:val="36"/>
+                <w:szCs w:val="28"/>
                 <w:highlight w:val="green"/>
-              </w:rPr>
-              <w:t>–</w:t>
-            </w:r>
-            <w:r>
-              <w:rPr>
-                <w:rFonts w:ascii="BRH Devanagari Extra" w:hAnsi="BRH Devanagari Extra" w:cs="BRH Devanagari Extra"/>
-                <w:color w:val="000000"/>
-                <w:sz w:val="40"/>
-                <w:szCs w:val="40"/>
+                <w:lang w:bidi="ta-IN"/>
+              </w:rPr>
+              <w:t>…</w:t>
+            </w:r>
+            <w:r>
+              <w:rPr>
+                <w:rFonts w:ascii="Latha" w:hAnsi="Latha" w:cs="Latha"/>
+                <w:sz w:val="28"/>
+                <w:szCs w:val="28"/>
+                <w:lang w:bidi="ta-IN"/>
               </w:rPr>
               <w:t xml:space="preserve"> </w:t>
             </w:r>
-            <w:proofErr w:type="spellStart"/>
-            <w:r>
-              <w:rPr>
-                <w:rFonts w:ascii="BRH Devanagari Extra" w:hAnsi="BRH Devanagari Extra" w:cs="BRH Devanagari Extra"/>
-                <w:color w:val="000000"/>
-                <w:sz w:val="40"/>
-                <w:szCs w:val="40"/>
-              </w:rPr>
-              <w:t>CwÉÑþqÉSèprÉÈ</w:t>
-            </w:r>
-            <w:proofErr w:type="spellEnd"/>
-            <w:r>
-              <w:rPr>
-                <w:rFonts w:ascii="BRH Devanagari Extra" w:hAnsi="BRH Devanagari Extra" w:cs="BRH Devanagari Extra"/>
-                <w:color w:val="000000"/>
-                <w:sz w:val="40"/>
-                <w:szCs w:val="40"/>
-              </w:rPr>
-              <w:t xml:space="preserve"> |</w:t>
+            <w:r>
+              <w:rPr>
+                <w:rFonts w:ascii="Latha" w:hAnsi="Latha" w:cs="Latha"/>
+                <w:sz w:val="28"/>
+                <w:szCs w:val="28"/>
+                <w:cs/>
+                <w:lang w:bidi="ta-IN"/>
+              </w:rPr>
+              <w:t>இஷு</w:t>
+            </w:r>
+            <w:r>
+              <w:rPr>
+                <w:rFonts w:ascii="BRH Tamil Tab Extra" w:hAnsi="BRH Tamil Tab Extra" w:cs="Latha"/>
+                <w:b/>
+                <w:sz w:val="36"/>
+                <w:szCs w:val="28"/>
+                <w:lang w:bidi="ta-IN"/>
+              </w:rPr>
+              <w:t>†</w:t>
+            </w:r>
+            <w:r>
+              <w:rPr>
+                <w:rFonts w:ascii="Latha" w:hAnsi="Latha" w:cs="Latha"/>
+                <w:sz w:val="28"/>
+                <w:szCs w:val="28"/>
+                <w:cs/>
+                <w:lang w:bidi="ta-IN"/>
+              </w:rPr>
+              <w:t>மத்</w:t>
+            </w:r>
+            <w:r>
+              <w:rPr>
+                <w:rFonts w:ascii="Latha" w:hAnsi="Latha" w:cs="Latha"/>
+                <w:b/>
+                <w:bCs/>
+                <w:position w:val="-12"/>
+                <w:sz w:val="28"/>
+                <w:szCs w:val="28"/>
+                <w:cs/>
+                <w:lang w:bidi="ta-IN"/>
+              </w:rPr>
+              <w:t>3</w:t>
+            </w:r>
+            <w:r>
+              <w:rPr>
+                <w:rFonts w:ascii="Latha" w:hAnsi="Latha" w:cs="Latha"/>
+                <w:sz w:val="28"/>
+                <w:szCs w:val="28"/>
+                <w:cs/>
+                <w:lang w:bidi="ta-IN"/>
+              </w:rPr>
+              <w:t>ப்</w:t>
+            </w:r>
+            <w:r>
+              <w:rPr>
+                <w:rFonts w:ascii="Latha" w:hAnsi="Latha" w:cs="Latha"/>
+                <w:b/>
+                <w:bCs/>
+                <w:position w:val="-12"/>
+                <w:sz w:val="28"/>
+                <w:szCs w:val="28"/>
+                <w:cs/>
+                <w:lang w:bidi="ta-IN"/>
+              </w:rPr>
+              <w:t>4</w:t>
+            </w:r>
+            <w:r>
+              <w:rPr>
+                <w:rFonts w:ascii="Latha" w:hAnsi="Latha" w:cs="Latha"/>
+                <w:sz w:val="28"/>
+                <w:szCs w:val="28"/>
+                <w:cs/>
+                <w:lang w:bidi="ta-IN"/>
+              </w:rPr>
+              <w:t>ய</w:t>
+            </w:r>
+            <w:r>
+              <w:rPr>
+                <w:rFonts w:ascii="Latha" w:hAnsi="Latha" w:cs="Latha"/>
+                <w:b/>
+                <w:bCs/>
+                <w:sz w:val="32"/>
+                <w:szCs w:val="32"/>
+                <w:cs/>
+                <w:lang w:bidi="ta-IN"/>
+              </w:rPr>
+              <w:t>:</w:t>
+            </w:r>
+            <w:r>
+              <w:rPr>
+                <w:rFonts w:ascii="Latha" w:hAnsi="Latha" w:cs="Latha"/>
+                <w:sz w:val="28"/>
+                <w:szCs w:val="28"/>
+                <w:lang w:bidi="ta-IN"/>
+              </w:rPr>
+              <w:t xml:space="preserve"> </w:t>
             </w:r>
             <w:r>
               <w:rPr>
@@ -1340,79 +1683,6 @@
               <w:adjustRightInd w:val="0"/>
               <w:spacing w:before="0" w:line="240" w:lineRule="auto"/>
               <w:rPr>
-                <w:rFonts w:ascii="BRH Devanagari Extra" w:hAnsi="BRH Devanagari Extra" w:cs="BRH Devanagari Extra"/>
-                <w:color w:val="000000"/>
-                <w:sz w:val="40"/>
-                <w:szCs w:val="40"/>
-              </w:rPr>
-            </w:pPr>
-            <w:r>
-              <w:rPr>
-                <w:rFonts w:ascii="BRH Devanagari Extra" w:hAnsi="BRH Devanagari Extra" w:cs="BRH Devanagari Extra"/>
-                <w:color w:val="000000"/>
-                <w:sz w:val="40"/>
-                <w:szCs w:val="40"/>
-              </w:rPr>
-              <w:t>µ</w:t>
-            </w:r>
-            <w:proofErr w:type="spellStart"/>
-            <w:r>
-              <w:rPr>
-                <w:rFonts w:ascii="BRH Devanagari Extra" w:hAnsi="BRH Devanagari Extra" w:cs="BRH Devanagari Extra"/>
-                <w:color w:val="000000"/>
-                <w:sz w:val="40"/>
-                <w:szCs w:val="40"/>
-              </w:rPr>
-              <w:t>ÉprÉ</w:t>
-            </w:r>
-            <w:proofErr w:type="spellEnd"/>
-            <w:r>
-              <w:rPr>
-                <w:rFonts w:ascii="BRH Malayalam Extra" w:hAnsi="BRH Malayalam Extra" w:cs="BRH Devanagari Extra"/>
-                <w:color w:val="000000"/>
-                <w:sz w:val="30"/>
-                <w:szCs w:val="40"/>
-              </w:rPr>
-              <w:t>–</w:t>
-            </w:r>
-            <w:r>
-              <w:rPr>
-                <w:rFonts w:ascii="BRH Devanagari Extra" w:hAnsi="BRH Devanagari Extra" w:cs="BRH Devanagari Extra"/>
-                <w:color w:val="000000"/>
-                <w:sz w:val="40"/>
-                <w:szCs w:val="40"/>
-              </w:rPr>
-              <w:t>È µ</w:t>
-            </w:r>
-            <w:proofErr w:type="spellStart"/>
-            <w:r>
-              <w:rPr>
-                <w:rFonts w:ascii="BRH Devanagari Extra" w:hAnsi="BRH Devanagari Extra" w:cs="BRH Devanagari Extra"/>
-                <w:color w:val="000000"/>
-                <w:sz w:val="40"/>
-                <w:szCs w:val="40"/>
-              </w:rPr>
-              <w:t>ÉmÉþÌiÉprÉÈ</w:t>
-            </w:r>
-            <w:proofErr w:type="spellEnd"/>
-            <w:r>
-              <w:rPr>
-                <w:rFonts w:ascii="BRH Devanagari Extra" w:hAnsi="BRH Devanagari Extra" w:cs="BRH Devanagari Extra"/>
-                <w:color w:val="000000"/>
-                <w:sz w:val="40"/>
-                <w:szCs w:val="40"/>
-              </w:rPr>
-              <w:t xml:space="preserve"> | </w:t>
-            </w:r>
-          </w:p>
-          <w:p>
-            <w:pPr>
-              <w:widowControl w:val="0"/>
-              <w:autoSpaceDE w:val="0"/>
-              <w:autoSpaceDN w:val="0"/>
-              <w:adjustRightInd w:val="0"/>
-              <w:spacing w:before="0" w:line="240" w:lineRule="auto"/>
-              <w:rPr>
                 <w:rFonts w:ascii="BRH Malayalam Extra" w:hAnsi="BRH Malayalam Extra" w:cs="BRH Malayalam Extra"/>
                 <w:color w:val="000000"/>
                 <w:sz w:val="36"/>
@@ -1421,120 +1691,341 @@
             </w:pPr>
             <w:r>
               <w:rPr>
-                <w:rFonts w:ascii="BRH Devanagari Extra" w:hAnsi="BRH Devanagari Extra" w:cs="BRH Devanagari Extra"/>
-                <w:color w:val="000000"/>
-                <w:sz w:val="40"/>
-                <w:szCs w:val="40"/>
-              </w:rPr>
-              <w:t>µ</w:t>
-            </w:r>
-            <w:proofErr w:type="spellStart"/>
-            <w:r>
-              <w:rPr>
-                <w:rFonts w:ascii="BRH Devanagari Extra" w:hAnsi="BRH Devanagari Extra" w:cs="BRH Devanagari Extra"/>
-                <w:color w:val="000000"/>
-                <w:sz w:val="40"/>
-                <w:szCs w:val="40"/>
-              </w:rPr>
-              <w:t>É</w:t>
-            </w:r>
-            <w:r>
-              <w:rPr>
-                <w:rFonts w:ascii="BRH Devanagari Extra" w:hAnsi="BRH Devanagari Extra" w:cs="BRH Devanagari Extra"/>
-                <w:color w:val="000000"/>
-                <w:sz w:val="40"/>
-                <w:szCs w:val="40"/>
+                <w:rFonts w:ascii="Latha" w:hAnsi="Latha" w:cs="Latha"/>
+                <w:sz w:val="28"/>
+                <w:szCs w:val="28"/>
+                <w:cs/>
+                <w:lang w:bidi="ta-IN"/>
+              </w:rPr>
+              <w:t>ஶ்வப்</w:t>
+            </w:r>
+            <w:r>
+              <w:rPr>
+                <w:rFonts w:ascii="Latha" w:hAnsi="Latha" w:cs="Latha"/>
+                <w:b/>
+                <w:bCs/>
+                <w:position w:val="-12"/>
+                <w:sz w:val="28"/>
+                <w:szCs w:val="28"/>
+                <w:cs/>
+                <w:lang w:bidi="ta-IN"/>
+              </w:rPr>
+              <w:t>4</w:t>
+            </w:r>
+            <w:r>
+              <w:rPr>
+                <w:rFonts w:ascii="Latha" w:hAnsi="Latha" w:cs="Latha"/>
+                <w:sz w:val="28"/>
+                <w:szCs w:val="28"/>
+                <w:cs/>
+                <w:lang w:bidi="ta-IN"/>
+              </w:rPr>
+              <w:t>ய</w:t>
+            </w:r>
+            <w:r>
+              <w:rPr>
+                <w:rFonts w:ascii="BRH Tamil Tab Extra" w:hAnsi="BRH Tamil Tab Extra" w:cs="Latha"/>
+                <w:b/>
+                <w:sz w:val="36"/>
+                <w:szCs w:val="28"/>
+                <w:lang w:bidi="ta-IN"/>
+              </w:rPr>
+              <w:t>…</w:t>
+            </w:r>
+            <w:r>
+              <w:rPr>
+                <w:rFonts w:ascii="Latha" w:hAnsi="Latha" w:cs="Latha"/>
+                <w:b/>
+                <w:bCs/>
+                <w:sz w:val="32"/>
+                <w:szCs w:val="32"/>
+                <w:cs/>
+                <w:lang w:bidi="ta-IN"/>
+              </w:rPr>
+              <w:t>:</w:t>
+            </w:r>
+            <w:r>
+              <w:rPr>
+                <w:rFonts w:ascii="Latha" w:hAnsi="Latha" w:cs="Latha"/>
+                <w:sz w:val="28"/>
+                <w:szCs w:val="28"/>
+                <w:lang w:bidi="ta-IN"/>
+              </w:rPr>
+              <w:t xml:space="preserve"> </w:t>
+            </w:r>
+            <w:r>
+              <w:rPr>
+                <w:rFonts w:ascii="Latha" w:hAnsi="Latha" w:cs="Latha"/>
+                <w:sz w:val="28"/>
+                <w:szCs w:val="28"/>
+                <w:cs/>
+                <w:lang w:bidi="ta-IN"/>
+              </w:rPr>
+              <w:t>ஶ்வப</w:t>
+            </w:r>
+            <w:r>
+              <w:rPr>
+                <w:rFonts w:ascii="BRH Tamil Tab Extra" w:hAnsi="BRH Tamil Tab Extra" w:cs="Latha"/>
+                <w:b/>
+                <w:sz w:val="36"/>
+                <w:szCs w:val="28"/>
+                <w:lang w:bidi="ta-IN"/>
+              </w:rPr>
+              <w:t>†</w:t>
+            </w:r>
+            <w:r>
+              <w:rPr>
+                <w:rFonts w:ascii="Latha" w:hAnsi="Latha" w:cs="Latha"/>
+                <w:sz w:val="28"/>
+                <w:szCs w:val="28"/>
+                <w:cs/>
+                <w:lang w:bidi="ta-IN"/>
+              </w:rPr>
+              <w:t>திப்</w:t>
+            </w:r>
+            <w:r>
+              <w:rPr>
+                <w:rFonts w:ascii="Latha" w:hAnsi="Latha" w:cs="Latha"/>
+                <w:b/>
+                <w:bCs/>
+                <w:position w:val="-12"/>
+                <w:sz w:val="28"/>
+                <w:szCs w:val="28"/>
+                <w:cs/>
+                <w:lang w:bidi="ta-IN"/>
+              </w:rPr>
+              <w:t>4</w:t>
+            </w:r>
+            <w:r>
+              <w:rPr>
+                <w:rFonts w:ascii="Latha" w:hAnsi="Latha" w:cs="Latha"/>
+                <w:sz w:val="28"/>
+                <w:szCs w:val="28"/>
+                <w:cs/>
+                <w:lang w:bidi="ta-IN"/>
+              </w:rPr>
+              <w:t>ய</w:t>
+            </w:r>
+            <w:r>
+              <w:rPr>
+                <w:rFonts w:ascii="Latha" w:hAnsi="Latha" w:cs="Latha"/>
+                <w:b/>
+                <w:bCs/>
+                <w:sz w:val="32"/>
+                <w:szCs w:val="32"/>
+                <w:cs/>
+                <w:lang w:bidi="ta-IN"/>
+              </w:rPr>
+              <w:t>:</w:t>
+            </w:r>
+            <w:r>
+              <w:rPr>
+                <w:rFonts w:ascii="Latha" w:hAnsi="Latha" w:cs="Latha"/>
+                <w:sz w:val="28"/>
+                <w:szCs w:val="28"/>
+                <w:lang w:bidi="ta-IN"/>
+              </w:rPr>
+              <w:t xml:space="preserve"> | </w:t>
+            </w:r>
+            <w:r>
+              <w:rPr>
+                <w:rFonts w:ascii="Latha" w:hAnsi="Latha" w:cs="Latha"/>
+                <w:sz w:val="28"/>
+                <w:szCs w:val="28"/>
+                <w:lang w:bidi="ta-IN"/>
+              </w:rPr>
+              <w:br/>
+            </w:r>
+            <w:r>
+              <w:rPr>
+                <w:rFonts w:ascii="Latha" w:hAnsi="Latha" w:cs="Latha"/>
+                <w:sz w:val="28"/>
+                <w:szCs w:val="28"/>
+                <w:cs/>
+                <w:lang w:bidi="ta-IN"/>
+              </w:rPr>
+              <w:t>ஶ்வ</w:t>
+            </w:r>
+            <w:r>
+              <w:rPr>
+                <w:rFonts w:ascii="Latha" w:hAnsi="Latha" w:cs="Latha"/>
+                <w:sz w:val="28"/>
+                <w:szCs w:val="28"/>
                 <w:highlight w:val="yellow"/>
-              </w:rPr>
-              <w:t>prÉ</w:t>
-            </w:r>
-            <w:proofErr w:type="spellEnd"/>
-            <w:r>
-              <w:rPr>
-                <w:rFonts w:ascii="BRH Malayalam Extra" w:hAnsi="BRH Malayalam Extra" w:cs="BRH Devanagari Extra"/>
-                <w:color w:val="000000"/>
-                <w:sz w:val="30"/>
-                <w:szCs w:val="40"/>
+                <w:cs/>
+                <w:lang w:bidi="ta-IN"/>
+              </w:rPr>
+              <w:t>ப்</w:t>
+            </w:r>
+            <w:r>
+              <w:rPr>
+                <w:rFonts w:ascii="Latha" w:hAnsi="Latha" w:cs="Latha"/>
+                <w:b/>
+                <w:bCs/>
+                <w:position w:val="-12"/>
+                <w:sz w:val="28"/>
+                <w:szCs w:val="28"/>
                 <w:highlight w:val="yellow"/>
-              </w:rPr>
-              <w:t>–</w:t>
-            </w:r>
-            <w:r>
-              <w:rPr>
-                <w:rFonts w:ascii="BRH Devanagari Extra" w:hAnsi="BRH Devanagari Extra" w:cs="BRH Devanagari Extra"/>
-                <w:color w:val="000000"/>
-                <w:sz w:val="40"/>
-                <w:szCs w:val="40"/>
+                <w:cs/>
+                <w:lang w:bidi="ta-IN"/>
+              </w:rPr>
+              <w:t>4</w:t>
+            </w:r>
+            <w:r>
+              <w:rPr>
+                <w:rFonts w:ascii="Latha" w:hAnsi="Latha" w:cs="Latha"/>
+                <w:sz w:val="28"/>
+                <w:szCs w:val="28"/>
                 <w:highlight w:val="yellow"/>
-              </w:rPr>
-              <w:t>È</w:t>
-            </w:r>
-            <w:r>
-              <w:rPr>
-                <w:rFonts w:ascii="BRH Devanagari Extra" w:hAnsi="BRH Devanagari Extra" w:cs="BRH Devanagari Extra"/>
-                <w:color w:val="000000"/>
-                <w:sz w:val="40"/>
-                <w:szCs w:val="40"/>
+                <w:cs/>
+                <w:lang w:bidi="ta-IN"/>
+              </w:rPr>
+              <w:t>ய</w:t>
+            </w:r>
+            <w:r>
+              <w:rPr>
+                <w:rFonts w:ascii="BRH Tamil Tab Extra" w:hAnsi="BRH Tamil Tab Extra" w:cs="Latha"/>
+                <w:b/>
+                <w:sz w:val="36"/>
+                <w:szCs w:val="28"/>
+                <w:highlight w:val="yellow"/>
+                <w:lang w:bidi="ta-IN"/>
+              </w:rPr>
+              <w:t>…</w:t>
+            </w:r>
+            <w:r>
+              <w:rPr>
+                <w:rFonts w:ascii="Latha" w:hAnsi="Latha" w:cs="Latha"/>
+                <w:b/>
+                <w:bCs/>
+                <w:sz w:val="32"/>
+                <w:szCs w:val="32"/>
+                <w:highlight w:val="yellow"/>
+                <w:cs/>
+                <w:lang w:bidi="ta-IN"/>
+              </w:rPr>
+              <w:t>:</w:t>
+            </w:r>
+            <w:r>
+              <w:rPr>
+                <w:rFonts w:ascii="Latha" w:hAnsi="Latha" w:cs="Latha"/>
+                <w:sz w:val="28"/>
+                <w:szCs w:val="28"/>
+                <w:lang w:bidi="ta-IN"/>
               </w:rPr>
               <w:t xml:space="preserve"> </w:t>
             </w:r>
-            <w:proofErr w:type="spellStart"/>
-            <w:r>
-              <w:rPr>
-                <w:rFonts w:ascii="BRH Devanagari Extra" w:hAnsi="BRH Devanagari Extra" w:cs="BRH Devanagari Extra"/>
-                <w:color w:val="000000"/>
-                <w:sz w:val="40"/>
-                <w:szCs w:val="40"/>
-              </w:rPr>
-              <w:t>CÌiÉ</w:t>
-            </w:r>
-            <w:proofErr w:type="spellEnd"/>
-            <w:r>
-              <w:rPr>
-                <w:rFonts w:ascii="BRH Malayalam Extra" w:hAnsi="BRH Malayalam Extra" w:cs="BRH Devanagari Extra"/>
-                <w:color w:val="000000"/>
-                <w:sz w:val="30"/>
-                <w:szCs w:val="40"/>
-              </w:rPr>
-              <w:t>–</w:t>
-            </w:r>
-            <w:r>
-              <w:rPr>
-                <w:rFonts w:ascii="BRH Devanagari Extra" w:hAnsi="BRH Devanagari Extra" w:cs="BRH Devanagari Extra"/>
-                <w:color w:val="000000"/>
-                <w:sz w:val="40"/>
-                <w:szCs w:val="40"/>
-              </w:rPr>
-              <w:t xml:space="preserve"> µÉ - </w:t>
-            </w:r>
-            <w:proofErr w:type="spellStart"/>
-            <w:r>
-              <w:rPr>
-                <w:rFonts w:ascii="BRH Devanagari Extra" w:hAnsi="BRH Devanagari Extra" w:cs="BRH Devanagari Extra"/>
-                <w:color w:val="000000"/>
-                <w:sz w:val="40"/>
-                <w:szCs w:val="40"/>
-              </w:rPr>
-              <w:t>prÉ</w:t>
-            </w:r>
-            <w:proofErr w:type="spellEnd"/>
-            <w:r>
-              <w:rPr>
-                <w:rFonts w:ascii="BRH Malayalam Extra" w:hAnsi="BRH Malayalam Extra" w:cs="BRH Devanagari Extra"/>
-                <w:color w:val="000000"/>
-                <w:sz w:val="30"/>
-                <w:szCs w:val="40"/>
-              </w:rPr>
-              <w:t>–</w:t>
-            </w:r>
-            <w:r>
-              <w:rPr>
-                <w:rFonts w:ascii="BRH Devanagari Extra" w:hAnsi="BRH Devanagari Extra" w:cs="BRH Devanagari Extra"/>
-                <w:color w:val="000000"/>
-                <w:sz w:val="40"/>
-                <w:szCs w:val="40"/>
-              </w:rPr>
-              <w:t>È |</w:t>
+            <w:r>
+              <w:rPr>
+                <w:rFonts w:ascii="Latha" w:hAnsi="Latha" w:cs="Latha"/>
+                <w:sz w:val="28"/>
+                <w:szCs w:val="28"/>
+                <w:cs/>
+                <w:lang w:bidi="ta-IN"/>
+              </w:rPr>
+              <w:t>இதி</w:t>
+            </w:r>
+            <w:r>
+              <w:rPr>
+                <w:rFonts w:ascii="BRH Tamil Tab Extra" w:hAnsi="BRH Tamil Tab Extra" w:cs="Latha"/>
+                <w:b/>
+                <w:sz w:val="36"/>
+                <w:szCs w:val="28"/>
+                <w:lang w:bidi="ta-IN"/>
+              </w:rPr>
+              <w:t>…</w:t>
+            </w:r>
+            <w:r>
+              <w:rPr>
+                <w:rFonts w:ascii="Latha" w:hAnsi="Latha" w:cs="Latha"/>
+                <w:sz w:val="28"/>
+                <w:szCs w:val="28"/>
+                <w:lang w:bidi="ta-IN"/>
+              </w:rPr>
+              <w:t xml:space="preserve"> </w:t>
+            </w:r>
+            <w:r>
+              <w:rPr>
+                <w:rFonts w:ascii="Latha" w:hAnsi="Latha" w:cs="Latha"/>
+                <w:sz w:val="28"/>
+                <w:szCs w:val="28"/>
+                <w:cs/>
+                <w:lang w:bidi="ta-IN"/>
+              </w:rPr>
+              <w:t>ஶ்வ</w:t>
+            </w:r>
+            <w:r>
+              <w:rPr>
+                <w:rFonts w:ascii="Latha" w:hAnsi="Latha" w:cs="Latha"/>
+                <w:sz w:val="28"/>
+                <w:szCs w:val="28"/>
+                <w:lang w:bidi="ta-IN"/>
+              </w:rPr>
+              <w:t xml:space="preserve"> - </w:t>
+            </w:r>
+            <w:r>
+              <w:rPr>
+                <w:rFonts w:ascii="Latha" w:hAnsi="Latha" w:cs="Latha"/>
+                <w:sz w:val="28"/>
+                <w:szCs w:val="28"/>
+                <w:cs/>
+                <w:lang w:bidi="ta-IN"/>
+              </w:rPr>
+              <w:t>ப்</w:t>
+            </w:r>
+            <w:r>
+              <w:rPr>
+                <w:rFonts w:ascii="Latha" w:hAnsi="Latha" w:cs="Latha"/>
+                <w:b/>
+                <w:bCs/>
+                <w:position w:val="-12"/>
+                <w:sz w:val="28"/>
+                <w:szCs w:val="28"/>
+                <w:cs/>
+                <w:lang w:bidi="ta-IN"/>
+              </w:rPr>
+              <w:t>4</w:t>
+            </w:r>
+            <w:r>
+              <w:rPr>
+                <w:rFonts w:ascii="Latha" w:hAnsi="Latha" w:cs="Latha"/>
+                <w:sz w:val="28"/>
+                <w:szCs w:val="28"/>
+                <w:cs/>
+                <w:lang w:bidi="ta-IN"/>
+              </w:rPr>
+              <w:t>ய</w:t>
+            </w:r>
+            <w:r>
+              <w:rPr>
+                <w:rFonts w:ascii="BRH Tamil Tab Extra" w:hAnsi="BRH Tamil Tab Extra" w:cs="Latha"/>
+                <w:b/>
+                <w:sz w:val="36"/>
+                <w:szCs w:val="28"/>
+                <w:lang w:bidi="ta-IN"/>
+              </w:rPr>
+              <w:t>…</w:t>
+            </w:r>
+            <w:r>
+              <w:rPr>
+                <w:rFonts w:ascii="Latha" w:hAnsi="Latha" w:cs="Latha"/>
+                <w:b/>
+                <w:bCs/>
+                <w:sz w:val="32"/>
+                <w:szCs w:val="32"/>
+                <w:cs/>
+                <w:lang w:bidi="ta-IN"/>
+              </w:rPr>
+              <w:t>:</w:t>
+            </w:r>
+            <w:r>
+              <w:rPr>
+                <w:rFonts w:ascii="Latha" w:hAnsi="Latha" w:cs="Latha"/>
+                <w:sz w:val="28"/>
+                <w:szCs w:val="28"/>
+                <w:lang w:bidi="ta-IN"/>
+              </w:rPr>
+              <w:t xml:space="preserve"> |</w:t>
             </w:r>
           </w:p>
         </w:tc>
@@ -1550,191 +2041,344 @@
               <w:adjustRightInd w:val="0"/>
               <w:spacing w:before="0" w:line="240" w:lineRule="auto"/>
               <w:rPr>
+                <w:rFonts w:ascii="BRH Malayalam Extra" w:hAnsi="BRH Malayalam Extra" w:cs="BRH Malayalam Extra"/>
+                <w:color w:val="000000"/>
+                <w:sz w:val="36"/>
+                <w:szCs w:val="40"/>
+              </w:rPr>
+            </w:pPr>
+            <w:r>
+              <w:rPr>
+                <w:rFonts w:ascii="Latha" w:hAnsi="Latha" w:cs="Latha"/>
+                <w:sz w:val="28"/>
+                <w:szCs w:val="28"/>
+                <w:cs/>
+                <w:lang w:bidi="ta-IN"/>
+              </w:rPr>
+              <w:t>ஶ்வப்</w:t>
+            </w:r>
+            <w:r>
+              <w:rPr>
+                <w:rFonts w:ascii="Latha" w:hAnsi="Latha" w:cs="Latha"/>
+                <w:b/>
+                <w:bCs/>
+                <w:position w:val="-12"/>
+                <w:sz w:val="28"/>
+                <w:szCs w:val="28"/>
+                <w:cs/>
+                <w:lang w:bidi="ta-IN"/>
+              </w:rPr>
+              <w:t>4</w:t>
+            </w:r>
+            <w:r>
+              <w:rPr>
+                <w:rFonts w:ascii="Latha" w:hAnsi="Latha" w:cs="Latha"/>
+                <w:sz w:val="28"/>
+                <w:szCs w:val="28"/>
+                <w:cs/>
+                <w:lang w:bidi="ta-IN"/>
+              </w:rPr>
+              <w:t>ய</w:t>
+            </w:r>
+            <w:r>
+              <w:rPr>
+                <w:rFonts w:ascii="BRH Tamil Tab Extra" w:hAnsi="BRH Tamil Tab Extra" w:cs="Latha"/>
+                <w:b/>
+                <w:sz w:val="36"/>
+                <w:szCs w:val="28"/>
+                <w:lang w:bidi="ta-IN"/>
+              </w:rPr>
+              <w:t>…</w:t>
+            </w:r>
+            <w:r>
+              <w:rPr>
+                <w:rFonts w:ascii="Latha" w:hAnsi="Latha" w:cs="Latha"/>
+                <w:b/>
+                <w:bCs/>
+                <w:sz w:val="32"/>
+                <w:szCs w:val="32"/>
+                <w:cs/>
+                <w:lang w:bidi="ta-IN"/>
+              </w:rPr>
+              <w:t>:</w:t>
+            </w:r>
+            <w:r>
+              <w:rPr>
+                <w:rFonts w:ascii="Latha" w:hAnsi="Latha" w:cs="Latha"/>
+                <w:sz w:val="28"/>
+                <w:szCs w:val="28"/>
+                <w:lang w:bidi="ta-IN"/>
+              </w:rPr>
+              <w:t xml:space="preserve"> </w:t>
+            </w:r>
+            <w:r>
+              <w:rPr>
+                <w:rFonts w:ascii="Latha" w:hAnsi="Latha" w:cs="Latha"/>
+                <w:sz w:val="28"/>
+                <w:szCs w:val="28"/>
+                <w:cs/>
+                <w:lang w:bidi="ta-IN"/>
+              </w:rPr>
+              <w:t>ஶ்வப</w:t>
+            </w:r>
+            <w:r>
+              <w:rPr>
+                <w:rFonts w:ascii="BRH Tamil Tab Extra" w:hAnsi="BRH Tamil Tab Extra" w:cs="Latha"/>
+                <w:b/>
+                <w:sz w:val="36"/>
+                <w:szCs w:val="28"/>
+                <w:lang w:bidi="ta-IN"/>
+              </w:rPr>
+              <w:t>†</w:t>
+            </w:r>
+            <w:r>
+              <w:rPr>
+                <w:rFonts w:ascii="Latha" w:hAnsi="Latha" w:cs="Latha"/>
+                <w:sz w:val="28"/>
+                <w:szCs w:val="28"/>
+                <w:cs/>
+                <w:lang w:bidi="ta-IN"/>
+              </w:rPr>
+              <w:t>திப்</w:t>
+            </w:r>
+            <w:r>
+              <w:rPr>
+                <w:rFonts w:ascii="Latha" w:hAnsi="Latha" w:cs="Latha"/>
+                <w:b/>
+                <w:bCs/>
+                <w:position w:val="-12"/>
+                <w:sz w:val="28"/>
+                <w:szCs w:val="28"/>
+                <w:cs/>
+                <w:lang w:bidi="ta-IN"/>
+              </w:rPr>
+              <w:t>4</w:t>
+            </w:r>
+            <w:r>
+              <w:rPr>
+                <w:rFonts w:ascii="Latha" w:hAnsi="Latha" w:cs="Latha"/>
+                <w:sz w:val="28"/>
+                <w:szCs w:val="28"/>
+                <w:cs/>
+                <w:lang w:bidi="ta-IN"/>
+              </w:rPr>
+              <w:t>ய</w:t>
+            </w:r>
+            <w:r>
+              <w:rPr>
+                <w:rFonts w:ascii="Latha" w:hAnsi="Latha" w:cs="Latha"/>
+                <w:b/>
+                <w:bCs/>
+                <w:sz w:val="32"/>
+                <w:szCs w:val="32"/>
+                <w:cs/>
+                <w:lang w:bidi="ta-IN"/>
+              </w:rPr>
+              <w:t>:</w:t>
+            </w:r>
+            <w:r>
+              <w:rPr>
+                <w:rFonts w:ascii="Latha" w:hAnsi="Latha" w:cs="Latha"/>
+                <w:sz w:val="28"/>
+                <w:szCs w:val="28"/>
+                <w:lang w:bidi="ta-IN"/>
+              </w:rPr>
+              <w:t xml:space="preserve"> | </w:t>
+            </w:r>
+            <w:r>
+              <w:rPr>
+                <w:rFonts w:ascii="Latha" w:hAnsi="Latha" w:cs="Latha"/>
+                <w:sz w:val="28"/>
+                <w:szCs w:val="28"/>
+                <w:lang w:bidi="ta-IN"/>
+              </w:rPr>
+              <w:br/>
+            </w:r>
+            <w:r>
+              <w:rPr>
+                <w:rFonts w:ascii="Latha" w:hAnsi="Latha" w:cs="Latha"/>
+                <w:sz w:val="28"/>
+                <w:szCs w:val="28"/>
+                <w:cs/>
+                <w:lang w:bidi="ta-IN"/>
+              </w:rPr>
+              <w:t>ஶ்வ</w:t>
+            </w:r>
+            <w:r>
+              <w:rPr>
+                <w:rFonts w:ascii="Latha" w:hAnsi="Latha" w:cs="Latha"/>
+                <w:sz w:val="28"/>
+                <w:szCs w:val="28"/>
+                <w:highlight w:val="green"/>
+                <w:cs/>
+                <w:lang w:bidi="ta-IN"/>
+              </w:rPr>
+              <w:t>ப்</w:t>
+            </w:r>
+            <w:r>
+              <w:rPr>
+                <w:rFonts w:ascii="Latha" w:hAnsi="Latha" w:cs="Latha"/>
+                <w:b/>
+                <w:bCs/>
+                <w:position w:val="-12"/>
+                <w:sz w:val="28"/>
+                <w:szCs w:val="28"/>
+                <w:highlight w:val="green"/>
+                <w:cs/>
+                <w:lang w:bidi="ta-IN"/>
+              </w:rPr>
+              <w:t>4</w:t>
+            </w:r>
+            <w:r>
+              <w:rPr>
+                <w:rFonts w:ascii="Latha" w:hAnsi="Latha" w:cs="Latha"/>
+                <w:sz w:val="28"/>
+                <w:szCs w:val="28"/>
+                <w:highlight w:val="green"/>
+                <w:cs/>
+                <w:lang w:bidi="ta-IN"/>
+              </w:rPr>
+              <w:t>ய</w:t>
+            </w:r>
+            <w:r>
+              <w:rPr>
+                <w:rFonts w:ascii="BRH Tamil Tab Extra" w:hAnsi="BRH Tamil Tab Extra" w:cs="Latha"/>
+                <w:b/>
+                <w:sz w:val="36"/>
+                <w:szCs w:val="28"/>
+                <w:lang w:bidi="ta-IN"/>
+              </w:rPr>
+              <w:t>…</w:t>
+            </w:r>
+            <w:r>
+              <w:rPr>
+                <w:rFonts w:ascii="Latha" w:hAnsi="Latha" w:cs="Latha"/>
+                <w:sz w:val="28"/>
+                <w:szCs w:val="28"/>
+                <w:lang w:bidi="ta-IN"/>
+              </w:rPr>
+              <w:t xml:space="preserve"> </w:t>
+            </w:r>
+            <w:r>
+              <w:rPr>
+                <w:rFonts w:ascii="Latha" w:hAnsi="Latha" w:cs="Latha"/>
+                <w:sz w:val="28"/>
+                <w:szCs w:val="28"/>
+                <w:cs/>
+                <w:lang w:bidi="ta-IN"/>
+              </w:rPr>
+              <w:t>இதி</w:t>
+            </w:r>
+            <w:r>
+              <w:rPr>
+                <w:rFonts w:ascii="BRH Tamil Tab Extra" w:hAnsi="BRH Tamil Tab Extra" w:cs="Latha"/>
+                <w:b/>
+                <w:sz w:val="36"/>
+                <w:szCs w:val="28"/>
+                <w:lang w:bidi="ta-IN"/>
+              </w:rPr>
+              <w:t>…</w:t>
+            </w:r>
+            <w:r>
+              <w:rPr>
+                <w:rFonts w:ascii="Latha" w:hAnsi="Latha" w:cs="Latha"/>
+                <w:sz w:val="28"/>
+                <w:szCs w:val="28"/>
+                <w:lang w:bidi="ta-IN"/>
+              </w:rPr>
+              <w:t xml:space="preserve"> </w:t>
+            </w:r>
+            <w:r>
+              <w:rPr>
+                <w:rFonts w:ascii="Latha" w:hAnsi="Latha" w:cs="Latha"/>
+                <w:sz w:val="28"/>
+                <w:szCs w:val="28"/>
+                <w:cs/>
+                <w:lang w:bidi="ta-IN"/>
+              </w:rPr>
+              <w:t>ஶ்வ</w:t>
+            </w:r>
+            <w:r>
+              <w:rPr>
+                <w:rFonts w:ascii="Latha" w:hAnsi="Latha" w:cs="Latha"/>
+                <w:sz w:val="28"/>
+                <w:szCs w:val="28"/>
+                <w:lang w:bidi="ta-IN"/>
+              </w:rPr>
+              <w:t xml:space="preserve"> - </w:t>
+            </w:r>
+            <w:r>
+              <w:rPr>
+                <w:rFonts w:ascii="Latha" w:hAnsi="Latha" w:cs="Latha"/>
+                <w:sz w:val="28"/>
+                <w:szCs w:val="28"/>
+                <w:cs/>
+                <w:lang w:bidi="ta-IN"/>
+              </w:rPr>
+              <w:t>ப்</w:t>
+            </w:r>
+            <w:r>
+              <w:rPr>
+                <w:rFonts w:ascii="Latha" w:hAnsi="Latha" w:cs="Latha"/>
+                <w:b/>
+                <w:bCs/>
+                <w:position w:val="-12"/>
+                <w:sz w:val="28"/>
+                <w:szCs w:val="28"/>
+                <w:cs/>
+                <w:lang w:bidi="ta-IN"/>
+              </w:rPr>
+              <w:t>4</w:t>
+            </w:r>
+            <w:r>
+              <w:rPr>
+                <w:rFonts w:ascii="Latha" w:hAnsi="Latha" w:cs="Latha"/>
+                <w:sz w:val="28"/>
+                <w:szCs w:val="28"/>
+                <w:cs/>
+                <w:lang w:bidi="ta-IN"/>
+              </w:rPr>
+              <w:t>ய</w:t>
+            </w:r>
+            <w:r>
+              <w:rPr>
+                <w:rFonts w:ascii="BRH Tamil Tab Extra" w:hAnsi="BRH Tamil Tab Extra" w:cs="Latha"/>
+                <w:b/>
+                <w:sz w:val="36"/>
+                <w:szCs w:val="28"/>
+                <w:lang w:bidi="ta-IN"/>
+              </w:rPr>
+              <w:t>…</w:t>
+            </w:r>
+            <w:r>
+              <w:rPr>
+                <w:rFonts w:ascii="Latha" w:hAnsi="Latha" w:cs="Latha"/>
+                <w:b/>
+                <w:bCs/>
+                <w:sz w:val="32"/>
+                <w:szCs w:val="32"/>
+                <w:cs/>
+                <w:lang w:bidi="ta-IN"/>
+              </w:rPr>
+              <w:t>:</w:t>
+            </w:r>
+            <w:r>
+              <w:rPr>
+                <w:rFonts w:ascii="Latha" w:hAnsi="Latha" w:cs="Latha"/>
+                <w:sz w:val="28"/>
+                <w:szCs w:val="28"/>
+                <w:lang w:bidi="ta-IN"/>
+              </w:rPr>
+              <w:t xml:space="preserve"> |</w:t>
+            </w:r>
+            <w:r>
+              <w:rPr>
                 <w:rFonts w:ascii="BRH Devanagari Extra" w:hAnsi="BRH Devanagari Extra" w:cs="BRH Devanagari Extra"/>
                 <w:color w:val="000000"/>
                 <w:sz w:val="40"/>
                 <w:szCs w:val="40"/>
               </w:rPr>
-            </w:pPr>
-            <w:r>
-              <w:rPr>
-                <w:rFonts w:ascii="BRH Devanagari Extra" w:hAnsi="BRH Devanagari Extra" w:cs="BRH Devanagari Extra"/>
-                <w:color w:val="000000"/>
-                <w:sz w:val="40"/>
-                <w:szCs w:val="40"/>
-              </w:rPr>
-              <w:t>µ</w:t>
-            </w:r>
-            <w:proofErr w:type="spellStart"/>
-            <w:r>
-              <w:rPr>
-                <w:rFonts w:ascii="BRH Devanagari Extra" w:hAnsi="BRH Devanagari Extra" w:cs="BRH Devanagari Extra"/>
-                <w:color w:val="000000"/>
-                <w:sz w:val="40"/>
-                <w:szCs w:val="40"/>
-              </w:rPr>
-              <w:t>ÉprÉ</w:t>
-            </w:r>
-            <w:proofErr w:type="spellEnd"/>
-            <w:r>
-              <w:rPr>
-                <w:rFonts w:ascii="BRH Malayalam Extra" w:hAnsi="BRH Malayalam Extra" w:cs="BRH Devanagari Extra"/>
-                <w:color w:val="000000"/>
-                <w:sz w:val="30"/>
-                <w:szCs w:val="40"/>
-              </w:rPr>
-              <w:t>–</w:t>
-            </w:r>
-            <w:r>
-              <w:rPr>
-                <w:rFonts w:ascii="BRH Devanagari Extra" w:hAnsi="BRH Devanagari Extra" w:cs="BRH Devanagari Extra"/>
-                <w:color w:val="000000"/>
-                <w:sz w:val="40"/>
-                <w:szCs w:val="40"/>
-              </w:rPr>
-              <w:t>È µ</w:t>
-            </w:r>
-            <w:proofErr w:type="spellStart"/>
-            <w:r>
-              <w:rPr>
-                <w:rFonts w:ascii="BRH Devanagari Extra" w:hAnsi="BRH Devanagari Extra" w:cs="BRH Devanagari Extra"/>
-                <w:color w:val="000000"/>
-                <w:sz w:val="40"/>
-                <w:szCs w:val="40"/>
-              </w:rPr>
-              <w:t>ÉmÉþÌiÉprÉÈ</w:t>
-            </w:r>
-            <w:proofErr w:type="spellEnd"/>
-            <w:r>
-              <w:rPr>
-                <w:rFonts w:ascii="BRH Devanagari Extra" w:hAnsi="BRH Devanagari Extra" w:cs="BRH Devanagari Extra"/>
-                <w:color w:val="000000"/>
-                <w:sz w:val="40"/>
-                <w:szCs w:val="40"/>
-              </w:rPr>
-              <w:t xml:space="preserve"> | </w:t>
-            </w:r>
-          </w:p>
-          <w:p>
-            <w:pPr>
-              <w:widowControl w:val="0"/>
-              <w:autoSpaceDE w:val="0"/>
-              <w:autoSpaceDN w:val="0"/>
-              <w:adjustRightInd w:val="0"/>
-              <w:spacing w:before="0" w:line="240" w:lineRule="auto"/>
-              <w:rPr>
-                <w:rFonts w:ascii="BRH Malayalam Extra" w:hAnsi="BRH Malayalam Extra" w:cs="BRH Malayalam Extra"/>
-                <w:color w:val="000000"/>
-                <w:sz w:val="36"/>
-                <w:szCs w:val="40"/>
-              </w:rPr>
-            </w:pPr>
-            <w:r>
-              <w:rPr>
-                <w:rFonts w:ascii="BRH Devanagari Extra" w:hAnsi="BRH Devanagari Extra" w:cs="BRH Devanagari Extra"/>
-                <w:color w:val="000000"/>
-                <w:sz w:val="40"/>
-                <w:szCs w:val="40"/>
-              </w:rPr>
-              <w:t>µ</w:t>
-            </w:r>
-            <w:proofErr w:type="spellStart"/>
-            <w:r>
-              <w:rPr>
-                <w:rFonts w:ascii="BRH Devanagari Extra" w:hAnsi="BRH Devanagari Extra" w:cs="BRH Devanagari Extra"/>
-                <w:color w:val="000000"/>
-                <w:sz w:val="40"/>
-                <w:szCs w:val="40"/>
-              </w:rPr>
-              <w:t>É</w:t>
-            </w:r>
-            <w:r>
-              <w:rPr>
-                <w:rFonts w:ascii="BRH Devanagari Extra" w:hAnsi="BRH Devanagari Extra" w:cs="BRH Devanagari Extra"/>
-                <w:color w:val="000000"/>
-                <w:sz w:val="40"/>
-                <w:szCs w:val="40"/>
-                <w:highlight w:val="green"/>
-              </w:rPr>
-              <w:t>prÉ</w:t>
-            </w:r>
-            <w:proofErr w:type="spellEnd"/>
-            <w:r>
-              <w:rPr>
-                <w:rFonts w:ascii="BRH Malayalam Extra" w:hAnsi="BRH Malayalam Extra" w:cs="BRH Devanagari Extra"/>
-                <w:color w:val="000000"/>
-                <w:sz w:val="30"/>
-                <w:szCs w:val="40"/>
-                <w:highlight w:val="green"/>
-              </w:rPr>
-              <w:t>–</w:t>
-            </w:r>
-            <w:r>
-              <w:rPr>
-                <w:rFonts w:ascii="BRH Devanagari Extra" w:hAnsi="BRH Devanagari Extra" w:cs="BRH Devanagari Extra"/>
-                <w:color w:val="000000"/>
-                <w:sz w:val="40"/>
-                <w:szCs w:val="40"/>
-              </w:rPr>
               <w:t xml:space="preserve"> </w:t>
-            </w:r>
-            <w:proofErr w:type="spellStart"/>
-            <w:r>
-              <w:rPr>
-                <w:rFonts w:ascii="BRH Devanagari Extra" w:hAnsi="BRH Devanagari Extra" w:cs="BRH Devanagari Extra"/>
-                <w:color w:val="000000"/>
-                <w:sz w:val="40"/>
-                <w:szCs w:val="40"/>
-              </w:rPr>
-              <w:t>CÌiÉ</w:t>
-            </w:r>
-            <w:proofErr w:type="spellEnd"/>
-            <w:r>
-              <w:rPr>
-                <w:rFonts w:ascii="BRH Malayalam Extra" w:hAnsi="BRH Malayalam Extra" w:cs="BRH Devanagari Extra"/>
-                <w:color w:val="000000"/>
-                <w:sz w:val="30"/>
-                <w:szCs w:val="40"/>
-              </w:rPr>
-              <w:t>–</w:t>
-            </w:r>
-            <w:r>
-              <w:rPr>
-                <w:rFonts w:ascii="BRH Devanagari Extra" w:hAnsi="BRH Devanagari Extra" w:cs="BRH Devanagari Extra"/>
-                <w:color w:val="000000"/>
-                <w:sz w:val="40"/>
-                <w:szCs w:val="40"/>
-              </w:rPr>
-              <w:t xml:space="preserve"> µÉ - </w:t>
-            </w:r>
-            <w:proofErr w:type="spellStart"/>
-            <w:r>
-              <w:rPr>
-                <w:rFonts w:ascii="BRH Devanagari Extra" w:hAnsi="BRH Devanagari Extra" w:cs="BRH Devanagari Extra"/>
-                <w:color w:val="000000"/>
-                <w:sz w:val="40"/>
-                <w:szCs w:val="40"/>
-              </w:rPr>
-              <w:t>prÉ</w:t>
-            </w:r>
-            <w:proofErr w:type="spellEnd"/>
-            <w:r>
-              <w:rPr>
-                <w:rFonts w:ascii="BRH Malayalam Extra" w:hAnsi="BRH Malayalam Extra" w:cs="BRH Devanagari Extra"/>
-                <w:color w:val="000000"/>
-                <w:sz w:val="30"/>
-                <w:szCs w:val="40"/>
-              </w:rPr>
-              <w:t>–</w:t>
-            </w:r>
-            <w:r>
-              <w:rPr>
-                <w:rFonts w:ascii="BRH Devanagari Extra" w:hAnsi="BRH Devanagari Extra" w:cs="BRH Devanagari Extra"/>
-                <w:color w:val="000000"/>
-                <w:sz w:val="40"/>
-                <w:szCs w:val="40"/>
-              </w:rPr>
-              <w:t xml:space="preserve">È | </w:t>
             </w:r>
             <w:proofErr w:type="spellStart"/>
             <w:r>
@@ -1967,7 +2611,6 @@
           <w:szCs w:val="32"/>
           <w:u w:val="single"/>
         </w:rPr>
-        <w:lastRenderedPageBreak/>
         <w:t xml:space="preserve">TS </w:t>
       </w:r>
       <w:r>
@@ -2912,6 +3555,7 @@
     <w:lsdException w:name="HTML Sample" w:semiHidden="1" w:unhideWhenUsed="1"/>
     <w:lsdException w:name="HTML Typewriter" w:semiHidden="1" w:unhideWhenUsed="1"/>
     <w:lsdException w:name="HTML Variable" w:semiHidden="1" w:unhideWhenUsed="1"/>
+    <w:lsdException w:name="Normal Table" w:semiHidden="1" w:unhideWhenUsed="1"/>
     <w:lsdException w:name="annotation subject" w:semiHidden="1" w:unhideWhenUsed="1"/>
     <w:lsdException w:name="No List" w:semiHidden="1" w:unhideWhenUsed="1"/>
     <w:lsdException w:name="Outline List 1" w:semiHidden="1" w:unhideWhenUsed="1"/>
@@ -2954,8 +3598,11 @@
     <w:lsdException w:name="Table Contemporary" w:semiHidden="1" w:unhideWhenUsed="1"/>
     <w:lsdException w:name="Table Elegant" w:semiHidden="1" w:unhideWhenUsed="1"/>
     <w:lsdException w:name="Table Professional" w:semiHidden="1" w:unhideWhenUsed="1"/>
+    <w:lsdException w:name="Table Subtle 1" w:semiHidden="1" w:unhideWhenUsed="1"/>
     <w:lsdException w:name="Table Subtle 2" w:semiHidden="1" w:unhideWhenUsed="1"/>
     <w:lsdException w:name="Table Web 1" w:semiHidden="1" w:unhideWhenUsed="1"/>
+    <w:lsdException w:name="Table Web 2" w:semiHidden="1" w:unhideWhenUsed="1"/>
+    <w:lsdException w:name="Table Web 3" w:semiHidden="1" w:unhideWhenUsed="1"/>
     <w:lsdException w:name="Balloon Text" w:semiHidden="1" w:unhideWhenUsed="1"/>
     <w:lsdException w:name="Table Grid" w:uiPriority="59"/>
     <w:lsdException w:name="Table Theme" w:semiHidden="1" w:unhideWhenUsed="1"/>

</xml_diff>

<commit_message>
Update TS 4.5 Tamil Krama Paatam Corrections.docx
</commit_message>
<xml_diff>
--- a/TS-Kramam/TS-4.5/TS 4.5 Tamil Krama Paatam Corrections.docx
+++ b/TS-Kramam/TS-4.5/TS 4.5 Tamil Krama Paatam Corrections.docx
@@ -51,7 +51,7 @@
           <w:szCs w:val="32"/>
           <w:u w:val="single"/>
         </w:rPr>
-        <w:t xml:space="preserve">4.5 </w:t>
+        <w:t xml:space="preserve">4.5 Tamil </w:t>
       </w:r>
       <w:r>
         <w:rPr>
@@ -61,7 +61,7 @@
           <w:szCs w:val="32"/>
           <w:u w:val="single"/>
         </w:rPr>
-        <w:t>Tamil</w:t>
+        <w:t>Corrections –</w:t>
       </w:r>
       <w:r>
         <w:rPr>
@@ -81,8 +81,9 @@
           <w:szCs w:val="32"/>
           <w:u w:val="single"/>
         </w:rPr>
-        <w:t>Corrections –</w:t>
-      </w:r>
+        <w:t xml:space="preserve">Observed </w:t>
+      </w:r>
+      <w:proofErr w:type="gramStart"/>
       <w:r>
         <w:rPr>
           <w:b/>
@@ -91,17 +92,7 @@
           <w:szCs w:val="32"/>
           <w:u w:val="single"/>
         </w:rPr>
-        <w:t xml:space="preserve"> </w:t>
-      </w:r>
-      <w:r>
-        <w:rPr>
-          <w:b/>
-          <w:bCs/>
-          <w:sz w:val="32"/>
-          <w:szCs w:val="32"/>
-          <w:u w:val="single"/>
-        </w:rPr>
-        <w:t xml:space="preserve">Observed till </w:t>
+        <w:t xml:space="preserve">till </w:t>
       </w:r>
       <w:r>
         <w:rPr>
@@ -114,6 +105,7 @@
         </w:rPr>
         <w:t>????</w:t>
       </w:r>
+      <w:proofErr w:type="gramEnd"/>
     </w:p>
     <w:p>
       <w:pPr>
@@ -637,42 +629,6 @@
           <w:u w:val="single"/>
         </w:rPr>
       </w:pPr>
-    </w:p>
-    <w:p>
-      <w:pPr>
-        <w:jc w:val="center"/>
-        <w:rPr>
-          <w:b/>
-          <w:bCs/>
-          <w:sz w:val="32"/>
-          <w:szCs w:val="32"/>
-          <w:u w:val="single"/>
-        </w:rPr>
-      </w:pPr>
-    </w:p>
-    <w:p>
-      <w:pPr>
-        <w:jc w:val="center"/>
-        <w:rPr>
-          <w:b/>
-          <w:bCs/>
-          <w:sz w:val="32"/>
-          <w:szCs w:val="32"/>
-          <w:u w:val="single"/>
-        </w:rPr>
-      </w:pPr>
-    </w:p>
-    <w:p>
-      <w:pPr>
-        <w:jc w:val="center"/>
-        <w:rPr>
-          <w:b/>
-          <w:bCs/>
-          <w:sz w:val="32"/>
-          <w:szCs w:val="32"/>
-          <w:u w:val="single"/>
-        </w:rPr>
-      </w:pPr>
       <w:r>
         <w:rPr>
           <w:b/>
@@ -1023,14 +979,25 @@
                 <w:szCs w:val="32"/>
               </w:rPr>
             </w:pPr>
-            <w:r>
-              <w:rPr>
-                <w:rFonts w:cs="Arial"/>
-                <w:b/>
-                <w:sz w:val="28"/>
-                <w:szCs w:val="32"/>
-              </w:rPr>
-              <w:t>Panchaati No</w:t>
+            <w:proofErr w:type="spellStart"/>
+            <w:r>
+              <w:rPr>
+                <w:rFonts w:cs="Arial"/>
+                <w:b/>
+                <w:sz w:val="28"/>
+                <w:szCs w:val="32"/>
+              </w:rPr>
+              <w:t>Panchaati</w:t>
+            </w:r>
+            <w:proofErr w:type="spellEnd"/>
+            <w:r>
+              <w:rPr>
+                <w:rFonts w:cs="Arial"/>
+                <w:b/>
+                <w:sz w:val="28"/>
+                <w:szCs w:val="32"/>
+              </w:rPr>
+              <w:t xml:space="preserve"> No</w:t>
             </w:r>
             <w:r>
               <w:rPr>
@@ -1604,32 +1571,11 @@
                 <w:rFonts w:ascii="Latha" w:hAnsi="Latha" w:cs="Latha"/>
                 <w:sz w:val="28"/>
                 <w:szCs w:val="28"/>
+                <w:highlight w:val="green"/>
                 <w:cs/>
                 <w:lang w:bidi="ta-IN"/>
               </w:rPr>
               <w:t>ஷ</w:t>
-            </w:r>
-            <w:r>
-              <w:rPr>
-                <w:rFonts w:ascii="BRH Tamil Tab Extra" w:hAnsi="BRH Tamil Tab Extra" w:cs="Latha"/>
-                <w:b/>
-                <w:sz w:val="36"/>
-                <w:szCs w:val="28"/>
-                <w:lang w:bidi="ta-IN"/>
-              </w:rPr>
-              <w:t>…</w:t>
-            </w:r>
-            <w:r>
-              <w:rPr>
-                <w:rFonts w:ascii="Latha" w:hAnsi="Latha" w:cs="Latha"/>
-                <w:b/>
-                <w:bCs/>
-                <w:sz w:val="32"/>
-                <w:szCs w:val="32"/>
-                <w:cs/>
-                <w:lang w:bidi="ta-IN"/>
-              </w:rPr>
-              <w:t>:</w:t>
             </w:r>
             <w:r>
               <w:rPr>
@@ -1706,6 +1652,9 @@
     </w:tbl>
     <w:p>
       <w:pPr>
+        <w:pBdr>
+          <w:bottom w:val="double" w:sz="6" w:space="1" w:color="auto"/>
+        </w:pBdr>
         <w:jc w:val="center"/>
         <w:rPr>
           <w:b/>
@@ -1715,16 +1664,6 @@
           <w:u w:val="single"/>
         </w:rPr>
       </w:pPr>
-      <w:r>
-        <w:rPr>
-          <w:b/>
-          <w:bCs/>
-          <w:sz w:val="32"/>
-          <w:szCs w:val="32"/>
-          <w:u w:val="single"/>
-        </w:rPr>
-        <w:t>======</w:t>
-      </w:r>
     </w:p>
     <w:p>
       <w:pPr>
@@ -1737,7 +1676,10 @@
           <w:u w:val="single"/>
         </w:rPr>
       </w:pPr>
-      <w:r>
+    </w:p>
+    <w:p>
+      <w:pPr>
+        <w:jc w:val="center"/>
         <w:rPr>
           <w:b/>
           <w:bCs/>
@@ -1745,6 +1687,52 @@
           <w:szCs w:val="32"/>
           <w:u w:val="single"/>
         </w:rPr>
+      </w:pPr>
+    </w:p>
+    <w:p>
+      <w:pPr>
+        <w:jc w:val="center"/>
+        <w:rPr>
+          <w:b/>
+          <w:bCs/>
+          <w:sz w:val="32"/>
+          <w:szCs w:val="32"/>
+          <w:u w:val="single"/>
+        </w:rPr>
+      </w:pPr>
+    </w:p>
+    <w:p>
+      <w:pPr>
+        <w:jc w:val="center"/>
+        <w:rPr>
+          <w:b/>
+          <w:bCs/>
+          <w:sz w:val="32"/>
+          <w:szCs w:val="32"/>
+          <w:u w:val="single"/>
+        </w:rPr>
+      </w:pPr>
+    </w:p>
+    <w:p>
+      <w:pPr>
+        <w:jc w:val="center"/>
+        <w:rPr>
+          <w:b/>
+          <w:bCs/>
+          <w:sz w:val="32"/>
+          <w:szCs w:val="32"/>
+          <w:u w:val="single"/>
+        </w:rPr>
+      </w:pPr>
+      <w:r>
+        <w:rPr>
+          <w:b/>
+          <w:bCs/>
+          <w:sz w:val="32"/>
+          <w:szCs w:val="32"/>
+          <w:u w:val="single"/>
+        </w:rPr>
+        <w:lastRenderedPageBreak/>
         <w:t xml:space="preserve">TS </w:t>
       </w:r>
       <w:r>
@@ -1877,7 +1865,6 @@
                 <w:sz w:val="32"/>
                 <w:szCs w:val="32"/>
               </w:rPr>
-              <w:lastRenderedPageBreak/>
               <w:t>Section, Paragraph</w:t>
             </w:r>
           </w:p>
@@ -2040,14 +2027,25 @@
                 <w:szCs w:val="32"/>
               </w:rPr>
             </w:pPr>
-            <w:r>
-              <w:rPr>
-                <w:rFonts w:cs="Arial"/>
-                <w:b/>
-                <w:sz w:val="28"/>
-                <w:szCs w:val="32"/>
-              </w:rPr>
-              <w:t>Panchaati No</w:t>
+            <w:proofErr w:type="spellStart"/>
+            <w:r>
+              <w:rPr>
+                <w:rFonts w:cs="Arial"/>
+                <w:b/>
+                <w:sz w:val="28"/>
+                <w:szCs w:val="32"/>
+              </w:rPr>
+              <w:t>Panchaati</w:t>
+            </w:r>
+            <w:proofErr w:type="spellEnd"/>
+            <w:r>
+              <w:rPr>
+                <w:rFonts w:cs="Arial"/>
+                <w:b/>
+                <w:sz w:val="28"/>
+                <w:szCs w:val="32"/>
+              </w:rPr>
+              <w:t xml:space="preserve"> No</w:t>
             </w:r>
             <w:r>
               <w:rPr>
@@ -2673,6 +2671,7 @@
                 <w:szCs w:val="32"/>
               </w:rPr>
             </w:pPr>
+            <w:proofErr w:type="spellStart"/>
             <w:r>
               <w:rPr>
                 <w:rFonts w:cs="Arial"/>
@@ -2681,7 +2680,18 @@
                 <w:sz w:val="28"/>
                 <w:szCs w:val="32"/>
               </w:rPr>
-              <w:t>Panchaati No</w:t>
+              <w:t>Panchaati</w:t>
+            </w:r>
+            <w:proofErr w:type="spellEnd"/>
+            <w:r>
+              <w:rPr>
+                <w:rFonts w:cs="Arial"/>
+                <w:b/>
+                <w:color w:val="000000"/>
+                <w:sz w:val="28"/>
+                <w:szCs w:val="32"/>
+              </w:rPr>
+              <w:t xml:space="preserve"> No</w:t>
             </w:r>
             <w:r>
               <w:rPr>
@@ -3205,7 +3215,23 @@
                 <w:b/>
                 <w:bCs/>
               </w:rPr>
-              <w:t>(visargam removed)</w:t>
+              <w:t>(</w:t>
+            </w:r>
+            <w:proofErr w:type="spellStart"/>
+            <w:r>
+              <w:rPr>
+                <w:b/>
+                <w:bCs/>
+              </w:rPr>
+              <w:t>visargam</w:t>
+            </w:r>
+            <w:proofErr w:type="spellEnd"/>
+            <w:r>
+              <w:rPr>
+                <w:b/>
+                <w:bCs/>
+              </w:rPr>
+              <w:t xml:space="preserve"> removed)</w:t>
             </w:r>
           </w:p>
         </w:tc>
@@ -3327,6 +3353,7 @@
                 <w:szCs w:val="32"/>
               </w:rPr>
             </w:pPr>
+            <w:proofErr w:type="spellStart"/>
             <w:r>
               <w:rPr>
                 <w:rFonts w:cs="Arial"/>
@@ -3335,7 +3362,18 @@
                 <w:sz w:val="28"/>
                 <w:szCs w:val="32"/>
               </w:rPr>
-              <w:t>Panchaati No</w:t>
+              <w:t>Panchaati</w:t>
+            </w:r>
+            <w:proofErr w:type="spellEnd"/>
+            <w:r>
+              <w:rPr>
+                <w:rFonts w:cs="Arial"/>
+                <w:b/>
+                <w:color w:val="000000"/>
+                <w:sz w:val="28"/>
+                <w:szCs w:val="32"/>
+              </w:rPr>
+              <w:t xml:space="preserve"> No</w:t>
             </w:r>
             <w:r>
               <w:rPr>
@@ -4076,12 +4114,21 @@
               </w:rPr>
               <w:t xml:space="preserve"> </w:t>
             </w:r>
-            <w:r>
-              <w:rPr>
-                <w:b/>
-                <w:bCs/>
-              </w:rPr>
-              <w:t>visargam removed)</w:t>
+            <w:proofErr w:type="spellStart"/>
+            <w:r>
+              <w:rPr>
+                <w:b/>
+                <w:bCs/>
+              </w:rPr>
+              <w:t>visargam</w:t>
+            </w:r>
+            <w:proofErr w:type="spellEnd"/>
+            <w:r>
+              <w:rPr>
+                <w:b/>
+                <w:bCs/>
+              </w:rPr>
+              <w:t xml:space="preserve"> removed)</w:t>
             </w:r>
           </w:p>
         </w:tc>
@@ -4159,7 +4206,16 @@
           <w:bCs/>
           <w:sz w:val="32"/>
         </w:rPr>
-        <w:t>replaced with</w:t>
+        <w:t xml:space="preserve">replaced </w:t>
+      </w:r>
+      <w:proofErr w:type="gramStart"/>
+      <w:r>
+        <w:rPr>
+          <w:b/>
+          <w:bCs/>
+          <w:sz w:val="32"/>
+        </w:rPr>
+        <w:t>with</w:t>
       </w:r>
       <w:r>
         <w:rPr>
@@ -4181,6 +4237,7 @@
         </w:rPr>
         <w:t>"</w:t>
       </w:r>
+      <w:proofErr w:type="gramEnd"/>
       <w:r>
         <w:rPr>
           <w:rFonts w:ascii="Latha" w:hAnsi="Latha" w:cs="Latha"/>
@@ -4271,7 +4328,10 @@
           <w:u w:val="single"/>
         </w:rPr>
       </w:pPr>
-      <w:r>
+    </w:p>
+    <w:p>
+      <w:pPr>
+        <w:jc w:val="center"/>
         <w:rPr>
           <w:b/>
           <w:bCs/>
@@ -4279,6 +4339,28 @@
           <w:szCs w:val="32"/>
           <w:u w:val="single"/>
         </w:rPr>
+      </w:pPr>
+    </w:p>
+    <w:p>
+      <w:pPr>
+        <w:jc w:val="center"/>
+        <w:rPr>
+          <w:b/>
+          <w:bCs/>
+          <w:sz w:val="32"/>
+          <w:szCs w:val="32"/>
+          <w:u w:val="single"/>
+        </w:rPr>
+      </w:pPr>
+      <w:r>
+        <w:rPr>
+          <w:b/>
+          <w:bCs/>
+          <w:sz w:val="32"/>
+          <w:szCs w:val="32"/>
+          <w:u w:val="single"/>
+        </w:rPr>
+        <w:lastRenderedPageBreak/>
         <w:t xml:space="preserve">TS </w:t>
       </w:r>
       <w:r>
@@ -4577,7 +4659,6 @@
                 <w:sz w:val="32"/>
                 <w:szCs w:val="36"/>
               </w:rPr>
-              <w:lastRenderedPageBreak/>
               <w:t>None</w:t>
             </w:r>
           </w:p>
@@ -4663,6 +4744,8 @@
       <w:headerReference w:type="default" r:id="rId8"/>
       <w:footerReference w:type="even" r:id="rId9"/>
       <w:footerReference w:type="default" r:id="rId10"/>
+      <w:headerReference w:type="first" r:id="rId11"/>
+      <w:footerReference w:type="first" r:id="rId12"/>
       <w:pgSz w:w="15840" w:h="12240" w:orient="landscape"/>
       <w:pgMar w:top="1440" w:right="1440" w:bottom="1440" w:left="1440" w:header="720" w:footer="720" w:gutter="0"/>
       <w:cols w:space="720"/>
@@ -4704,6 +4787,7 @@
       <w:pBdr>
         <w:top w:val="single" w:sz="4" w:space="1" w:color="auto"/>
       </w:pBdr>
+      <w:jc w:val="right"/>
       <w:rPr>
         <w:b/>
         <w:bCs/>
@@ -4750,14 +4834,35 @@
         <w:bCs/>
       </w:rPr>
       <w:tab/>
-      <w:t xml:space="preserve">              v</w:t>
+      <w:t xml:space="preserve">             </w:t>
     </w:r>
     <w:r>
       <w:rPr>
         <w:b/>
         <w:bCs/>
       </w:rPr>
-      <w:t>edavms@gmail.com</w:t>
+      <w:t>www.</w:t>
+    </w:r>
+    <w:r>
+      <w:rPr>
+        <w:b/>
+        <w:bCs/>
+      </w:rPr>
+      <w:t>v</w:t>
+    </w:r>
+    <w:r>
+      <w:rPr>
+        <w:b/>
+        <w:bCs/>
+      </w:rPr>
+      <w:t>edavms</w:t>
+    </w:r>
+    <w:r>
+      <w:rPr>
+        <w:b/>
+        <w:bCs/>
+      </w:rPr>
+      <w:t>.in</w:t>
     </w:r>
     <w:r>
       <w:rPr>
@@ -4782,6 +4887,9 @@
     </w:r>
     <w:r>
       <w:tab/>
+    </w:r>
+    <w:r>
+      <w:t xml:space="preserve">                        </w:t>
     </w:r>
     <w:r>
       <w:rPr>
@@ -4885,6 +4993,7 @@
       <w:pBdr>
         <w:top w:val="single" w:sz="4" w:space="1" w:color="auto"/>
       </w:pBdr>
+      <w:jc w:val="right"/>
       <w:rPr>
         <w:b/>
         <w:bCs/>
@@ -4937,7 +5046,7 @@
         <w:b/>
         <w:bCs/>
       </w:rPr>
-      <w:t xml:space="preserve">              </w:t>
+      <w:t xml:space="preserve">        </w:t>
     </w:r>
     <w:r>
       <w:rPr>
@@ -4965,7 +5074,13 @@
         <w:b/>
         <w:bCs/>
       </w:rPr>
-      <w:tab/>
+      <w:t xml:space="preserve">                       </w:t>
+    </w:r>
+    <w:r>
+      <w:rPr>
+        <w:b/>
+        <w:bCs/>
+      </w:rPr>
       <w:t xml:space="preserve"> </w:t>
     </w:r>
     <w:r>
@@ -5080,6 +5195,16 @@
 </w:ftr>
 </file>
 
+<file path=word/footer3.xml><?xml version="1.0" encoding="utf-8"?>
+<w:ftr xmlns:wpc="http://schemas.microsoft.com/office/word/2010/wordprocessingCanvas" xmlns:cx="http://schemas.microsoft.com/office/drawing/2014/chartex" xmlns:cx1="http://schemas.microsoft.com/office/drawing/2015/9/8/chartex" xmlns:cx2="http://schemas.microsoft.com/office/drawing/2015/10/21/chartex" xmlns:cx3="http://schemas.microsoft.com/office/drawing/2016/5/9/chartex" xmlns:cx4="http://schemas.microsoft.com/office/drawing/2016/5/10/chartex" xmlns:cx5="http://schemas.microsoft.com/office/drawing/2016/5/11/chartex" xmlns:cx6="http://schemas.microsoft.com/office/drawing/2016/5/12/chartex" xmlns:cx7="http://schemas.microsoft.com/office/drawing/2016/5/13/chartex" xmlns:cx8="http://schemas.microsoft.com/office/drawing/2016/5/14/chartex" xmlns:mc="http://schemas.openxmlformats.org/markup-compatibility/2006" xmlns:aink="http://schemas.microsoft.com/office/drawing/2016/ink" xmlns:am3d="http://schemas.microsoft.com/office/drawing/2017/model3d" xmlns:o="urn:schemas-microsoft-com:office:office" xmlns:oel="http://schemas.microsoft.com/office/2019/extlst" xmlns:r="http://schemas.openxmlformats.org/officeDocument/2006/relationships" xmlns:m="http://schemas.openxmlformats.org/officeDocument/2006/math" xmlns:v="urn:schemas-microsoft-com:vml" xmlns:wp14="http://schemas.microsoft.com/office/word/2010/wordprocessingDrawing" xmlns:wp="http://schemas.openxmlformats.org/drawingml/2006/wordprocessingDrawing" xmlns:w10="urn:schemas-microsoft-com:office:word" xmlns:w="http://schemas.openxmlformats.org/wordprocessingml/2006/main" xmlns:w14="http://schemas.microsoft.com/office/word/2010/wordml" xmlns:w15="http://schemas.microsoft.com/office/word/2012/wordml" xmlns:w16cex="http://schemas.microsoft.com/office/word/2018/wordml/cex" xmlns:w16cid="http://schemas.microsoft.com/office/word/2016/wordml/cid" xmlns:w16="http://schemas.microsoft.com/office/word/2018/wordml" xmlns:w16du="http://schemas.microsoft.com/office/word/2023/wordml/word16du" xmlns:w16sdtdh="http://schemas.microsoft.com/office/word/2020/wordml/sdtdatahash" xmlns:w16sdtfl="http://schemas.microsoft.com/office/word/2024/wordml/sdtformatlock" xmlns:w16se="http://schemas.microsoft.com/office/word/2015/wordml/symex" xmlns:wpg="http://schemas.microsoft.com/office/word/2010/wordprocessingGroup" xmlns:wpi="http://schemas.microsoft.com/office/word/2010/wordprocessingInk" xmlns:wne="http://schemas.microsoft.com/office/word/2006/wordml" xmlns:wps="http://schemas.microsoft.com/office/word/2010/wordprocessingShape" mc:Ignorable="w14 w15 w16se w16cid w16 w16cex w16sdtdh w16sdtfl w16du wp14">
+  <w:p>
+    <w:pPr>
+      <w:pStyle w:val="Footer"/>
+    </w:pPr>
+  </w:p>
+</w:ftr>
+</file>
+
 <file path=word/footnotes.xml><?xml version="1.0" encoding="utf-8"?>
 <w:footnotes xmlns:wpc="http://schemas.microsoft.com/office/word/2010/wordprocessingCanvas" xmlns:cx="http://schemas.microsoft.com/office/drawing/2014/chartex" xmlns:cx1="http://schemas.microsoft.com/office/drawing/2015/9/8/chartex" xmlns:cx2="http://schemas.microsoft.com/office/drawing/2015/10/21/chartex" xmlns:cx3="http://schemas.microsoft.com/office/drawing/2016/5/9/chartex" xmlns:cx4="http://schemas.microsoft.com/office/drawing/2016/5/10/chartex" xmlns:cx5="http://schemas.microsoft.com/office/drawing/2016/5/11/chartex" xmlns:cx6="http://schemas.microsoft.com/office/drawing/2016/5/12/chartex" xmlns:cx7="http://schemas.microsoft.com/office/drawing/2016/5/13/chartex" xmlns:cx8="http://schemas.microsoft.com/office/drawing/2016/5/14/chartex" xmlns:mc="http://schemas.openxmlformats.org/markup-compatibility/2006" xmlns:aink="http://schemas.microsoft.com/office/drawing/2016/ink" xmlns:am3d="http://schemas.microsoft.com/office/drawing/2017/model3d" xmlns:o="urn:schemas-microsoft-com:office:office" xmlns:oel="http://schemas.microsoft.com/office/2019/extlst" xmlns:r="http://schemas.openxmlformats.org/officeDocument/2006/relationships" xmlns:m="http://schemas.openxmlformats.org/officeDocument/2006/math" xmlns:v="urn:schemas-microsoft-com:vml" xmlns:wp14="http://schemas.microsoft.com/office/word/2010/wordprocessingDrawing" xmlns:wp="http://schemas.openxmlformats.org/drawingml/2006/wordprocessingDrawing" xmlns:w10="urn:schemas-microsoft-com:office:word" xmlns:w="http://schemas.openxmlformats.org/wordprocessingml/2006/main" xmlns:w14="http://schemas.microsoft.com/office/word/2010/wordml" xmlns:w15="http://schemas.microsoft.com/office/word/2012/wordml" xmlns:w16cex="http://schemas.microsoft.com/office/word/2018/wordml/cex" xmlns:w16cid="http://schemas.microsoft.com/office/word/2016/wordml/cid" xmlns:w16="http://schemas.microsoft.com/office/word/2018/wordml" xmlns:w16du="http://schemas.microsoft.com/office/word/2023/wordml/word16du" xmlns:w16sdtdh="http://schemas.microsoft.com/office/word/2020/wordml/sdtdatahash" xmlns:w16sdtfl="http://schemas.microsoft.com/office/word/2024/wordml/sdtformatlock" xmlns:w16se="http://schemas.microsoft.com/office/word/2015/wordml/symex" xmlns:wpg="http://schemas.microsoft.com/office/word/2010/wordprocessingGroup" xmlns:wpi="http://schemas.microsoft.com/office/word/2010/wordprocessingInk" xmlns:wne="http://schemas.microsoft.com/office/word/2006/wordml" xmlns:wps="http://schemas.microsoft.com/office/word/2010/wordprocessingShape" mc:Ignorable="w14 w15 w16se w16cid w16 w16cex w16sdtdh w16sdtfl w16du wp14">
   <w:footnote w:type="separator" w:id="-1">
@@ -5126,6 +5251,16 @@
       <w:pBdr>
         <w:bottom w:val="single" w:sz="4" w:space="1" w:color="auto"/>
       </w:pBdr>
+    </w:pPr>
+  </w:p>
+</w:hdr>
+</file>
+
+<file path=word/header3.xml><?xml version="1.0" encoding="utf-8"?>
+<w:hdr xmlns:wpc="http://schemas.microsoft.com/office/word/2010/wordprocessingCanvas" xmlns:cx="http://schemas.microsoft.com/office/drawing/2014/chartex" xmlns:cx1="http://schemas.microsoft.com/office/drawing/2015/9/8/chartex" xmlns:cx2="http://schemas.microsoft.com/office/drawing/2015/10/21/chartex" xmlns:cx3="http://schemas.microsoft.com/office/drawing/2016/5/9/chartex" xmlns:cx4="http://schemas.microsoft.com/office/drawing/2016/5/10/chartex" xmlns:cx5="http://schemas.microsoft.com/office/drawing/2016/5/11/chartex" xmlns:cx6="http://schemas.microsoft.com/office/drawing/2016/5/12/chartex" xmlns:cx7="http://schemas.microsoft.com/office/drawing/2016/5/13/chartex" xmlns:cx8="http://schemas.microsoft.com/office/drawing/2016/5/14/chartex" xmlns:mc="http://schemas.openxmlformats.org/markup-compatibility/2006" xmlns:aink="http://schemas.microsoft.com/office/drawing/2016/ink" xmlns:am3d="http://schemas.microsoft.com/office/drawing/2017/model3d" xmlns:o="urn:schemas-microsoft-com:office:office" xmlns:oel="http://schemas.microsoft.com/office/2019/extlst" xmlns:r="http://schemas.openxmlformats.org/officeDocument/2006/relationships" xmlns:m="http://schemas.openxmlformats.org/officeDocument/2006/math" xmlns:v="urn:schemas-microsoft-com:vml" xmlns:wp14="http://schemas.microsoft.com/office/word/2010/wordprocessingDrawing" xmlns:wp="http://schemas.openxmlformats.org/drawingml/2006/wordprocessingDrawing" xmlns:w10="urn:schemas-microsoft-com:office:word" xmlns:w="http://schemas.openxmlformats.org/wordprocessingml/2006/main" xmlns:w14="http://schemas.microsoft.com/office/word/2010/wordml" xmlns:w15="http://schemas.microsoft.com/office/word/2012/wordml" xmlns:w16cex="http://schemas.microsoft.com/office/word/2018/wordml/cex" xmlns:w16cid="http://schemas.microsoft.com/office/word/2016/wordml/cid" xmlns:w16="http://schemas.microsoft.com/office/word/2018/wordml" xmlns:w16du="http://schemas.microsoft.com/office/word/2023/wordml/word16du" xmlns:w16sdtdh="http://schemas.microsoft.com/office/word/2020/wordml/sdtdatahash" xmlns:w16sdtfl="http://schemas.microsoft.com/office/word/2024/wordml/sdtformatlock" xmlns:w16se="http://schemas.microsoft.com/office/word/2015/wordml/symex" xmlns:wpg="http://schemas.microsoft.com/office/word/2010/wordprocessingGroup" xmlns:wpi="http://schemas.microsoft.com/office/word/2010/wordprocessingInk" xmlns:wne="http://schemas.microsoft.com/office/word/2006/wordml" xmlns:wps="http://schemas.microsoft.com/office/word/2010/wordprocessingShape" mc:Ignorable="w14 w15 w16se w16cid w16 w16cex w16sdtdh w16sdtfl w16du wp14">
+  <w:p>
+    <w:pPr>
+      <w:pStyle w:val="Header"/>
     </w:pPr>
   </w:p>
 </w:hdr>

</xml_diff>